<commit_message>
Modified readme for installation and execution instructions and added result analysis in report
</commit_message>
<xml_diff>
--- a/Final Report - Clean Coders.docx
+++ b/Final Report - Clean Coders.docx
@@ -13,7 +13,6 @@
           <w:docPartUnique/>
         </w:docPartObj>
       </w:sdtPr>
-      <w:sdtEndPr/>
       <w:sdtContent>
         <w:p>
           <w:pPr>
@@ -199,7 +198,6 @@
                                             <w:dataBinding w:prefixMappings="xmlns:ns0='http://purl.org/dc/elements/1.1/' xmlns:ns1='http://schemas.openxmlformats.org/package/2006/metadata/core-properties' " w:xpath="/ns1:coreProperties[1]/ns0:creator[1]" w:storeItemID="{6C3C8BC8-F283-45AE-878A-BAB7291924A1}"/>
                                             <w:text/>
                                           </w:sdtPr>
-                                          <w:sdtEndPr/>
                                           <w:sdtContent>
                                             <w:p>
                                               <w:pPr>
@@ -259,7 +257,6 @@
                                               <w:dataBinding w:prefixMappings="xmlns:ns0='http://schemas.openxmlformats.org/officeDocument/2006/extended-properties' " w:xpath="/ns0:Properties[1]/ns0:Company[1]" w:storeItemID="{6668398D-A668-4E3E-A5EB-62B293D839F1}"/>
                                               <w:text/>
                                             </w:sdtPr>
-                                            <w:sdtEndPr/>
                                             <w:sdtContent>
                                               <w:r>
                                                 <w:rPr>
@@ -295,7 +292,6 @@
                                               <w:dataBinding w:prefixMappings="xmlns:ns0='http://schemas.microsoft.com/office/2006/coverPageProps' " w:xpath="/ns0:CoverPageProperties[1]/ns0:CompanyAddress[1]" w:storeItemID="{55AF091B-3C7A-41E3-B477-F2FDAA23CFDA}"/>
                                               <w:text/>
                                             </w:sdtPr>
-                                            <w:sdtEndPr/>
                                             <w:sdtContent>
                                               <w:r>
                                                 <w:rPr>
@@ -368,7 +364,6 @@
                                     <w:dataBinding w:prefixMappings="xmlns:ns0='http://purl.org/dc/elements/1.1/' xmlns:ns1='http://schemas.openxmlformats.org/package/2006/metadata/core-properties' " w:xpath="/ns1:coreProperties[1]/ns0:title[1]" w:storeItemID="{6C3C8BC8-F283-45AE-878A-BAB7291924A1}"/>
                                     <w:text/>
                                   </w:sdtPr>
-                                  <w:sdtEndPr/>
                                   <w:sdtContent>
                                     <w:p>
                                       <w:pPr>
@@ -411,7 +406,6 @@
                                     <w:dataBinding w:prefixMappings="xmlns:ns0='http://purl.org/dc/elements/1.1/' xmlns:ns1='http://schemas.openxmlformats.org/package/2006/metadata/core-properties' " w:xpath="/ns1:coreProperties[1]/ns0:subject[1]" w:storeItemID="{6C3C8BC8-F283-45AE-878A-BAB7291924A1}"/>
                                     <w:text/>
                                   </w:sdtPr>
-                                  <w:sdtEndPr/>
                                   <w:sdtContent>
                                     <w:p>
                                       <w:pPr>
@@ -535,7 +529,6 @@
                                       <w:dataBinding w:prefixMappings="xmlns:ns0='http://purl.org/dc/elements/1.1/' xmlns:ns1='http://schemas.openxmlformats.org/package/2006/metadata/core-properties' " w:xpath="/ns1:coreProperties[1]/ns0:creator[1]" w:storeItemID="{6C3C8BC8-F283-45AE-878A-BAB7291924A1}"/>
                                       <w:text/>
                                     </w:sdtPr>
-                                    <w:sdtEndPr/>
                                     <w:sdtContent>
                                       <w:p>
                                         <w:pPr>
@@ -595,7 +588,6 @@
                                         <w:dataBinding w:prefixMappings="xmlns:ns0='http://schemas.openxmlformats.org/officeDocument/2006/extended-properties' " w:xpath="/ns0:Properties[1]/ns0:Company[1]" w:storeItemID="{6668398D-A668-4E3E-A5EB-62B293D839F1}"/>
                                         <w:text/>
                                       </w:sdtPr>
-                                      <w:sdtEndPr/>
                                       <w:sdtContent>
                                         <w:r>
                                           <w:rPr>
@@ -631,7 +623,6 @@
                                         <w:dataBinding w:prefixMappings="xmlns:ns0='http://schemas.microsoft.com/office/2006/coverPageProps' " w:xpath="/ns0:CoverPageProperties[1]/ns0:CompanyAddress[1]" w:storeItemID="{55AF091B-3C7A-41E3-B477-F2FDAA23CFDA}"/>
                                         <w:text/>
                                       </w:sdtPr>
-                                      <w:sdtEndPr/>
                                       <w:sdtContent>
                                         <w:r>
                                           <w:rPr>
@@ -672,7 +663,6 @@
                               <w:dataBinding w:prefixMappings="xmlns:ns0='http://purl.org/dc/elements/1.1/' xmlns:ns1='http://schemas.openxmlformats.org/package/2006/metadata/core-properties' " w:xpath="/ns1:coreProperties[1]/ns0:title[1]" w:storeItemID="{6C3C8BC8-F283-45AE-878A-BAB7291924A1}"/>
                               <w:text/>
                             </w:sdtPr>
-                            <w:sdtEndPr/>
                             <w:sdtContent>
                               <w:p>
                                 <w:pPr>
@@ -715,7 +705,6 @@
                               <w:dataBinding w:prefixMappings="xmlns:ns0='http://purl.org/dc/elements/1.1/' xmlns:ns1='http://schemas.openxmlformats.org/package/2006/metadata/core-properties' " w:xpath="/ns1:coreProperties[1]/ns0:subject[1]" w:storeItemID="{6C3C8BC8-F283-45AE-878A-BAB7291924A1}"/>
                               <w:text/>
                             </w:sdtPr>
-                            <w:sdtEndPr/>
                             <w:sdtContent>
                               <w:p>
                                 <w:pPr>
@@ -891,7 +880,7 @@
             </w:rPr>
             <w:fldChar w:fldCharType="separate"/>
           </w:r>
-          <w:hyperlink w:anchor="_Toc26204520" w:history="1">
+          <w:hyperlink w:anchor="_Toc26206973" w:history="1">
             <w:r>
               <w:rPr>
                 <w:rStyle w:val="Hyperlink"/>
@@ -919,7 +908,7 @@
                 <w:noProof/>
                 <w:webHidden/>
               </w:rPr>
-              <w:instrText xml:space="preserve"> PAGEREF _Toc26204520 \h </w:instrText>
+              <w:instrText xml:space="preserve"> PAGEREF _Toc26206973 \h </w:instrText>
             </w:r>
             <w:r>
               <w:rPr>
@@ -962,7 +951,7 @@
               <w:szCs w:val="22"/>
             </w:rPr>
           </w:pPr>
-          <w:hyperlink w:anchor="_Toc26204521" w:history="1">
+          <w:hyperlink w:anchor="_Toc26206974" w:history="1">
             <w:r>
               <w:rPr>
                 <w:rStyle w:val="Hyperlink"/>
@@ -990,7 +979,7 @@
                 <w:noProof/>
                 <w:webHidden/>
               </w:rPr>
-              <w:instrText xml:space="preserve"> PAGEREF _Toc26204521 \h </w:instrText>
+              <w:instrText xml:space="preserve"> PAGEREF _Toc26206974 \h </w:instrText>
             </w:r>
             <w:r>
               <w:rPr>
@@ -1033,7 +1022,7 @@
               <w:szCs w:val="22"/>
             </w:rPr>
           </w:pPr>
-          <w:hyperlink w:anchor="_Toc26204522" w:history="1">
+          <w:hyperlink w:anchor="_Toc26206975" w:history="1">
             <w:r>
               <w:rPr>
                 <w:rStyle w:val="Hyperlink"/>
@@ -1061,7 +1050,7 @@
                 <w:noProof/>
                 <w:webHidden/>
               </w:rPr>
-              <w:instrText xml:space="preserve"> PAGEREF _Toc26204522 \h </w:instrText>
+              <w:instrText xml:space="preserve"> PAGEREF _Toc26206975 \h </w:instrText>
             </w:r>
             <w:r>
               <w:rPr>
@@ -1081,7 +1070,7 @@
                 <w:noProof/>
                 <w:webHidden/>
               </w:rPr>
-              <w:t>3</w:t>
+              <w:t>2</w:t>
             </w:r>
             <w:r>
               <w:rPr>
@@ -1104,7 +1093,7 @@
               <w:szCs w:val="22"/>
             </w:rPr>
           </w:pPr>
-          <w:hyperlink w:anchor="_Toc26204523" w:history="1">
+          <w:hyperlink w:anchor="_Toc26206976" w:history="1">
             <w:r>
               <w:rPr>
                 <w:rStyle w:val="Hyperlink"/>
@@ -1132,7 +1121,7 @@
                 <w:noProof/>
                 <w:webHidden/>
               </w:rPr>
-              <w:instrText xml:space="preserve"> PAGEREF _Toc26204523 \h </w:instrText>
+              <w:instrText xml:space="preserve"> PAGEREF _Toc26206976 \h </w:instrText>
             </w:r>
             <w:r>
               <w:rPr>
@@ -1152,7 +1141,7 @@
                 <w:noProof/>
                 <w:webHidden/>
               </w:rPr>
-              <w:t>3</w:t>
+              <w:t>2</w:t>
             </w:r>
             <w:r>
               <w:rPr>
@@ -1175,7 +1164,7 @@
               <w:szCs w:val="22"/>
             </w:rPr>
           </w:pPr>
-          <w:hyperlink w:anchor="_Toc26204524" w:history="1">
+          <w:hyperlink w:anchor="_Toc26206977" w:history="1">
             <w:r>
               <w:rPr>
                 <w:rStyle w:val="Hyperlink"/>
@@ -1203,7 +1192,7 @@
                 <w:noProof/>
                 <w:webHidden/>
               </w:rPr>
-              <w:instrText xml:space="preserve"> PAGEREF _Toc26204524 \h </w:instrText>
+              <w:instrText xml:space="preserve"> PAGEREF _Toc26206977 \h </w:instrText>
             </w:r>
             <w:r>
               <w:rPr>
@@ -1246,7 +1235,7 @@
               <w:szCs w:val="22"/>
             </w:rPr>
           </w:pPr>
-          <w:hyperlink w:anchor="_Toc26204525" w:history="1">
+          <w:hyperlink w:anchor="_Toc26206978" w:history="1">
             <w:r>
               <w:rPr>
                 <w:rStyle w:val="Hyperlink"/>
@@ -1273,7 +1262,7 @@
                 <w:noProof/>
                 <w:webHidden/>
               </w:rPr>
-              <w:instrText xml:space="preserve"> PAGEREF _Toc26204525 \h </w:instrText>
+              <w:instrText xml:space="preserve"> PAGEREF _Toc26206978 \h </w:instrText>
             </w:r>
             <w:r>
               <w:rPr>
@@ -1316,7 +1305,7 @@
               <w:szCs w:val="22"/>
             </w:rPr>
           </w:pPr>
-          <w:hyperlink w:anchor="_Toc26204526" w:history="1">
+          <w:hyperlink w:anchor="_Toc26206979" w:history="1">
             <w:r>
               <w:rPr>
                 <w:rStyle w:val="Hyperlink"/>
@@ -1343,7 +1332,7 @@
                 <w:noProof/>
                 <w:webHidden/>
               </w:rPr>
-              <w:instrText xml:space="preserve"> PAGEREF _Toc26204526 \h </w:instrText>
+              <w:instrText xml:space="preserve"> PAGEREF _Toc26206979 \h </w:instrText>
             </w:r>
             <w:r>
               <w:rPr>
@@ -1363,7 +1352,7 @@
                 <w:noProof/>
                 <w:webHidden/>
               </w:rPr>
-              <w:t>4</w:t>
+              <w:t>3</w:t>
             </w:r>
             <w:r>
               <w:rPr>
@@ -1386,7 +1375,7 @@
               <w:szCs w:val="22"/>
             </w:rPr>
           </w:pPr>
-          <w:hyperlink w:anchor="_Toc26204527" w:history="1">
+          <w:hyperlink w:anchor="_Toc26206980" w:history="1">
             <w:r>
               <w:rPr>
                 <w:rStyle w:val="Hyperlink"/>
@@ -1413,7 +1402,7 @@
                 <w:noProof/>
                 <w:webHidden/>
               </w:rPr>
-              <w:instrText xml:space="preserve"> PAGEREF _Toc26204527 \h </w:instrText>
+              <w:instrText xml:space="preserve"> PAGEREF _Toc26206980 \h </w:instrText>
             </w:r>
             <w:r>
               <w:rPr>
@@ -1456,7 +1445,7 @@
               <w:szCs w:val="22"/>
             </w:rPr>
           </w:pPr>
-          <w:hyperlink w:anchor="_Toc26204528" w:history="1">
+          <w:hyperlink w:anchor="_Toc26206981" w:history="1">
             <w:r>
               <w:rPr>
                 <w:rStyle w:val="Hyperlink"/>
@@ -1484,7 +1473,7 @@
                 <w:noProof/>
                 <w:webHidden/>
               </w:rPr>
-              <w:instrText xml:space="preserve"> PAGEREF _Toc26204528 \h </w:instrText>
+              <w:instrText xml:space="preserve"> PAGEREF _Toc26206981 \h </w:instrText>
             </w:r>
             <w:r>
               <w:rPr>
@@ -1527,7 +1516,7 @@
               <w:szCs w:val="22"/>
             </w:rPr>
           </w:pPr>
-          <w:hyperlink w:anchor="_Toc26204529" w:history="1">
+          <w:hyperlink w:anchor="_Toc26206982" w:history="1">
             <w:r>
               <w:rPr>
                 <w:rStyle w:val="Hyperlink"/>
@@ -1555,7 +1544,7 @@
                 <w:noProof/>
                 <w:webHidden/>
               </w:rPr>
-              <w:instrText xml:space="preserve"> PAGEREF _Toc26204529 \h </w:instrText>
+              <w:instrText xml:space="preserve"> PAGEREF _Toc26206982 \h </w:instrText>
             </w:r>
             <w:r>
               <w:rPr>
@@ -1598,7 +1587,7 @@
               <w:szCs w:val="22"/>
             </w:rPr>
           </w:pPr>
-          <w:hyperlink w:anchor="_Toc26204530" w:history="1">
+          <w:hyperlink w:anchor="_Toc26206983" w:history="1">
             <w:r>
               <w:rPr>
                 <w:rStyle w:val="Hyperlink"/>
@@ -1626,7 +1615,7 @@
                 <w:noProof/>
                 <w:webHidden/>
               </w:rPr>
-              <w:instrText xml:space="preserve"> PAGEREF _Toc26204530 \h </w:instrText>
+              <w:instrText xml:space="preserve"> PAGEREF _Toc26206983 \h </w:instrText>
             </w:r>
             <w:r>
               <w:rPr>
@@ -1646,7 +1635,7 @@
                 <w:noProof/>
                 <w:webHidden/>
               </w:rPr>
-              <w:t>5</w:t>
+              <w:t>6</w:t>
             </w:r>
             <w:r>
               <w:rPr>
@@ -1669,7 +1658,7 @@
               <w:szCs w:val="22"/>
             </w:rPr>
           </w:pPr>
-          <w:hyperlink w:anchor="_Toc26204531" w:history="1">
+          <w:hyperlink w:anchor="_Toc26206984" w:history="1">
             <w:r>
               <w:rPr>
                 <w:rStyle w:val="Hyperlink"/>
@@ -1697,7 +1686,7 @@
                 <w:noProof/>
                 <w:webHidden/>
               </w:rPr>
-              <w:instrText xml:space="preserve"> PAGEREF _Toc26204531 \h </w:instrText>
+              <w:instrText xml:space="preserve"> PAGEREF _Toc26206984 \h </w:instrText>
             </w:r>
             <w:r>
               <w:rPr>
@@ -1717,7 +1706,7 @@
                 <w:noProof/>
                 <w:webHidden/>
               </w:rPr>
-              <w:t>5</w:t>
+              <w:t>6</w:t>
             </w:r>
             <w:r>
               <w:rPr>
@@ -1740,7 +1729,7 @@
               <w:szCs w:val="22"/>
             </w:rPr>
           </w:pPr>
-          <w:hyperlink w:anchor="_Toc26204532" w:history="1">
+          <w:hyperlink w:anchor="_Toc26206985" w:history="1">
             <w:r>
               <w:rPr>
                 <w:rStyle w:val="Hyperlink"/>
@@ -1768,7 +1757,7 @@
                 <w:noProof/>
                 <w:webHidden/>
               </w:rPr>
-              <w:instrText xml:space="preserve"> PAGEREF _Toc26204532 \h </w:instrText>
+              <w:instrText xml:space="preserve"> PAGEREF _Toc26206985 \h </w:instrText>
             </w:r>
             <w:r>
               <w:rPr>
@@ -1788,7 +1777,7 @@
                 <w:noProof/>
                 <w:webHidden/>
               </w:rPr>
-              <w:t>5</w:t>
+              <w:t>6</w:t>
             </w:r>
             <w:r>
               <w:rPr>
@@ -1811,7 +1800,7 @@
               <w:szCs w:val="22"/>
             </w:rPr>
           </w:pPr>
-          <w:hyperlink w:anchor="_Toc26204533" w:history="1">
+          <w:hyperlink w:anchor="_Toc26206986" w:history="1">
             <w:r>
               <w:rPr>
                 <w:rStyle w:val="Hyperlink"/>
@@ -1839,7 +1828,7 @@
                 <w:noProof/>
                 <w:webHidden/>
               </w:rPr>
-              <w:instrText xml:space="preserve"> PAGEREF _Toc26204533 \h </w:instrText>
+              <w:instrText xml:space="preserve"> PAGEREF _Toc26206986 \h </w:instrText>
             </w:r>
             <w:r>
               <w:rPr>
@@ -1859,7 +1848,7 @@
                 <w:noProof/>
                 <w:webHidden/>
               </w:rPr>
-              <w:t>5</w:t>
+              <w:t>6</w:t>
             </w:r>
             <w:r>
               <w:rPr>
@@ -1882,9 +1871,7 @@
           <w:r>
             <w:rPr>
               <w:rFonts w:cstheme="minorHAnsi"/>
-              <w:b/>
-              <w:bCs/>
-              <w:noProof/>
+              <w:sz w:val="24"/>
             </w:rPr>
             <w:fldChar w:fldCharType="end"/>
           </w:r>
@@ -1902,6 +1889,237 @@
     </w:p>
     <w:p>
       <w:pPr>
+        <w:pStyle w:val="TableofFigures"/>
+        <w:tabs>
+          <w:tab w:val="right" w:leader="dot" w:pos="9350"/>
+        </w:tabs>
+        <w:rPr>
+          <w:noProof/>
+          <w:sz w:val="22"/>
+          <w:szCs w:val="22"/>
+        </w:rPr>
+      </w:pPr>
+      <w:r>
+        <w:rPr>
+          <w:rFonts w:cstheme="minorHAnsi"/>
+          <w:b/>
+        </w:rPr>
+        <w:fldChar w:fldCharType="begin"/>
+      </w:r>
+      <w:r>
+        <w:rPr>
+          <w:rFonts w:cstheme="minorHAnsi"/>
+          <w:b/>
+        </w:rPr>
+        <w:instrText xml:space="preserve"> TOC \h \z \c "Figure" </w:instrText>
+      </w:r>
+      <w:r>
+        <w:rPr>
+          <w:rFonts w:cstheme="minorHAnsi"/>
+          <w:b/>
+        </w:rPr>
+        <w:fldChar w:fldCharType="separate"/>
+      </w:r>
+      <w:hyperlink w:anchor="_Toc26206894" w:history="1">
+        <w:r>
+          <w:rPr>
+            <w:rStyle w:val="Hyperlink"/>
+            <w:noProof/>
+          </w:rPr>
+          <w:t>Figure 1: High Level Architecture</w:t>
+        </w:r>
+        <w:r>
+          <w:rPr>
+            <w:noProof/>
+            <w:webHidden/>
+          </w:rPr>
+          <w:tab/>
+        </w:r>
+        <w:r>
+          <w:rPr>
+            <w:noProof/>
+            <w:webHidden/>
+          </w:rPr>
+          <w:fldChar w:fldCharType="begin"/>
+        </w:r>
+        <w:r>
+          <w:rPr>
+            <w:noProof/>
+            <w:webHidden/>
+          </w:rPr>
+          <w:instrText xml:space="preserve"> PAGEREF _Toc26206894 \h </w:instrText>
+        </w:r>
+        <w:r>
+          <w:rPr>
+            <w:noProof/>
+            <w:webHidden/>
+          </w:rPr>
+        </w:r>
+        <w:r>
+          <w:rPr>
+            <w:noProof/>
+            <w:webHidden/>
+          </w:rPr>
+          <w:fldChar w:fldCharType="separate"/>
+        </w:r>
+        <w:r>
+          <w:rPr>
+            <w:noProof/>
+            <w:webHidden/>
+          </w:rPr>
+          <w:t>5</w:t>
+        </w:r>
+        <w:r>
+          <w:rPr>
+            <w:noProof/>
+            <w:webHidden/>
+          </w:rPr>
+          <w:fldChar w:fldCharType="end"/>
+        </w:r>
+      </w:hyperlink>
+    </w:p>
+    <w:p>
+      <w:pPr>
+        <w:pStyle w:val="TableofFigures"/>
+        <w:tabs>
+          <w:tab w:val="right" w:leader="dot" w:pos="9350"/>
+        </w:tabs>
+        <w:rPr>
+          <w:noProof/>
+          <w:sz w:val="22"/>
+          <w:szCs w:val="22"/>
+        </w:rPr>
+      </w:pPr>
+      <w:hyperlink w:anchor="_Toc26206895" w:history="1">
+        <w:r>
+          <w:rPr>
+            <w:rStyle w:val="Hyperlink"/>
+            <w:noProof/>
+          </w:rPr>
+          <w:t>Figure 2: Pre-processing pipeline</w:t>
+        </w:r>
+        <w:r>
+          <w:rPr>
+            <w:noProof/>
+            <w:webHidden/>
+          </w:rPr>
+          <w:tab/>
+        </w:r>
+        <w:r>
+          <w:rPr>
+            <w:noProof/>
+            <w:webHidden/>
+          </w:rPr>
+          <w:fldChar w:fldCharType="begin"/>
+        </w:r>
+        <w:r>
+          <w:rPr>
+            <w:noProof/>
+            <w:webHidden/>
+          </w:rPr>
+          <w:instrText xml:space="preserve"> PAGEREF _Toc26206895 \h </w:instrText>
+        </w:r>
+        <w:r>
+          <w:rPr>
+            <w:noProof/>
+            <w:webHidden/>
+          </w:rPr>
+        </w:r>
+        <w:r>
+          <w:rPr>
+            <w:noProof/>
+            <w:webHidden/>
+          </w:rPr>
+          <w:fldChar w:fldCharType="separate"/>
+        </w:r>
+        <w:r>
+          <w:rPr>
+            <w:noProof/>
+            <w:webHidden/>
+          </w:rPr>
+          <w:t>5</w:t>
+        </w:r>
+        <w:r>
+          <w:rPr>
+            <w:noProof/>
+            <w:webHidden/>
+          </w:rPr>
+          <w:fldChar w:fldCharType="end"/>
+        </w:r>
+      </w:hyperlink>
+    </w:p>
+    <w:p>
+      <w:pPr>
+        <w:pStyle w:val="TableofFigures"/>
+        <w:tabs>
+          <w:tab w:val="right" w:leader="dot" w:pos="9350"/>
+        </w:tabs>
+        <w:rPr>
+          <w:noProof/>
+          <w:sz w:val="22"/>
+          <w:szCs w:val="22"/>
+        </w:rPr>
+      </w:pPr>
+      <w:hyperlink w:anchor="_Toc26206896" w:history="1">
+        <w:r>
+          <w:rPr>
+            <w:rStyle w:val="Hyperlink"/>
+            <w:noProof/>
+          </w:rPr>
+          <w:t>Figure 3: Feature Extraction Overview</w:t>
+        </w:r>
+        <w:r>
+          <w:rPr>
+            <w:noProof/>
+            <w:webHidden/>
+          </w:rPr>
+          <w:tab/>
+        </w:r>
+        <w:r>
+          <w:rPr>
+            <w:noProof/>
+            <w:webHidden/>
+          </w:rPr>
+          <w:fldChar w:fldCharType="begin"/>
+        </w:r>
+        <w:r>
+          <w:rPr>
+            <w:noProof/>
+            <w:webHidden/>
+          </w:rPr>
+          <w:instrText xml:space="preserve"> PAGEREF _Toc26206896 \h </w:instrText>
+        </w:r>
+        <w:r>
+          <w:rPr>
+            <w:noProof/>
+            <w:webHidden/>
+          </w:rPr>
+        </w:r>
+        <w:r>
+          <w:rPr>
+            <w:noProof/>
+            <w:webHidden/>
+          </w:rPr>
+          <w:fldChar w:fldCharType="separate"/>
+        </w:r>
+        <w:r>
+          <w:rPr>
+            <w:noProof/>
+            <w:webHidden/>
+          </w:rPr>
+          <w:t>6</w:t>
+        </w:r>
+        <w:r>
+          <w:rPr>
+            <w:noProof/>
+            <w:webHidden/>
+          </w:rPr>
+          <w:fldChar w:fldCharType="end"/>
+        </w:r>
+      </w:hyperlink>
+    </w:p>
+    <w:p>
+      <w:pPr>
         <w:pStyle w:val="Heading2"/>
         <w:rPr>
           <w:rFonts w:cstheme="minorHAnsi"/>
@@ -1912,6 +2130,16 @@
       </w:pPr>
       <w:r>
         <w:rPr>
+          <w:rFonts w:eastAsiaTheme="minorEastAsia" w:cstheme="minorHAnsi"/>
+          <w:b w:val="0"/>
+          <w:color w:val="auto"/>
+          <w:sz w:val="24"/>
+          <w:szCs w:val="20"/>
+        </w:rPr>
+        <w:fldChar w:fldCharType="end"/>
+      </w:r>
+      <w:r>
+        <w:rPr>
           <w:rFonts w:cstheme="minorHAnsi"/>
         </w:rPr>
         <w:br w:type="page"/>
@@ -1928,7 +2156,7 @@
         </w:rPr>
       </w:pPr>
       <w:bookmarkStart w:id="0" w:name="_Implementation_Details"/>
-      <w:bookmarkStart w:id="1" w:name="_Toc26204520"/>
+      <w:bookmarkStart w:id="1" w:name="_Toc26206973"/>
       <w:bookmarkEnd w:id="0"/>
       <w:r>
         <w:rPr>
@@ -2202,7 +2430,7 @@
           <w:szCs w:val="28"/>
         </w:rPr>
       </w:pPr>
-      <w:bookmarkStart w:id="2" w:name="_Toc26204521"/>
+      <w:bookmarkStart w:id="2" w:name="_Toc26206974"/>
       <w:r>
         <w:rPr>
           <w:rFonts w:asciiTheme="minorHAnsi" w:hAnsiTheme="minorHAnsi" w:cstheme="minorHAnsi"/>
@@ -2282,7 +2510,33 @@
         </w:rPr>
         <w:t xml:space="preserve"> </w:t>
       </w:r>
-      <w:bookmarkStart w:id="3" w:name="_GoBack"/>
+    </w:p>
+    <w:p>
+      <w:pPr>
+        <w:rPr>
+          <w:rFonts w:cstheme="minorHAnsi"/>
+        </w:rPr>
+      </w:pPr>
+    </w:p>
+    <w:p>
+      <w:pPr>
+        <w:pStyle w:val="Heading1"/>
+        <w:jc w:val="center"/>
+        <w:rPr>
+          <w:rFonts w:asciiTheme="minorHAnsi" w:hAnsiTheme="minorHAnsi" w:cstheme="minorHAnsi"/>
+          <w:sz w:val="28"/>
+          <w:szCs w:val="28"/>
+        </w:rPr>
+      </w:pPr>
+      <w:bookmarkStart w:id="3" w:name="_Toc26206975"/>
+      <w:r>
+        <w:rPr>
+          <w:rFonts w:asciiTheme="minorHAnsi" w:hAnsiTheme="minorHAnsi" w:cstheme="minorHAnsi"/>
+          <w:sz w:val="28"/>
+          <w:szCs w:val="28"/>
+        </w:rPr>
+        <w:t>Full Implementation Details</w:t>
+      </w:r>
       <w:bookmarkEnd w:id="3"/>
     </w:p>
     <w:p>
@@ -2294,59 +2548,19 @@
     </w:p>
     <w:p>
       <w:pPr>
-        <w:pStyle w:val="Heading1"/>
-        <w:jc w:val="center"/>
-        <w:rPr>
-          <w:rFonts w:asciiTheme="minorHAnsi" w:hAnsiTheme="minorHAnsi" w:cstheme="minorHAnsi"/>
-          <w:sz w:val="28"/>
-          <w:szCs w:val="28"/>
-        </w:rPr>
-      </w:pPr>
-      <w:bookmarkStart w:id="4" w:name="_Toc26204522"/>
-      <w:r>
-        <w:rPr>
-          <w:rFonts w:asciiTheme="minorHAnsi" w:hAnsiTheme="minorHAnsi" w:cstheme="minorHAnsi"/>
-          <w:sz w:val="28"/>
-          <w:szCs w:val="28"/>
-        </w:rPr>
-        <w:t>Full Implementation Details</w:t>
+        <w:pStyle w:val="Heading2"/>
+        <w:rPr>
+          <w:rFonts w:cstheme="minorHAnsi"/>
+        </w:rPr>
+      </w:pPr>
+      <w:bookmarkStart w:id="4" w:name="_Toc26206976"/>
+      <w:r>
+        <w:rPr>
+          <w:rFonts w:cstheme="minorHAnsi"/>
+        </w:rPr>
+        <w:t>Pre-Processing</w:t>
       </w:r>
       <w:bookmarkEnd w:id="4"/>
-    </w:p>
-    <w:p>
-      <w:pPr>
-        <w:rPr>
-          <w:rFonts w:cstheme="minorHAnsi"/>
-        </w:rPr>
-      </w:pPr>
-    </w:p>
-    <w:p>
-      <w:pPr>
-        <w:pStyle w:val="Heading2"/>
-        <w:rPr>
-          <w:rFonts w:cstheme="minorHAnsi"/>
-        </w:rPr>
-      </w:pPr>
-      <w:bookmarkStart w:id="5" w:name="_Toc26204523"/>
-      <w:r>
-        <w:rPr>
-          <w:rFonts w:cstheme="minorHAnsi"/>
-        </w:rPr>
-        <w:t>Pre</w:t>
-      </w:r>
-      <w:r>
-        <w:rPr>
-          <w:rFonts w:cstheme="minorHAnsi"/>
-        </w:rPr>
-        <w:t>-P</w:t>
-      </w:r>
-      <w:r>
-        <w:rPr>
-          <w:rFonts w:cstheme="minorHAnsi"/>
-        </w:rPr>
-        <w:t>rocessing</w:t>
-      </w:r>
-      <w:bookmarkEnd w:id="5"/>
     </w:p>
     <w:p>
       <w:pPr>
@@ -2391,23 +2605,7 @@
           <w:sz w:val="24"/>
           <w:szCs w:val="24"/>
         </w:rPr>
-        <w:t xml:space="preserve">Each line is </w:t>
-      </w:r>
-      <w:r>
-        <w:rPr>
-          <w:rFonts w:cstheme="minorHAnsi"/>
-          <w:sz w:val="24"/>
-          <w:szCs w:val="24"/>
-        </w:rPr>
-        <w:t>split</w:t>
-      </w:r>
-      <w:r>
-        <w:rPr>
-          <w:rFonts w:cstheme="minorHAnsi"/>
-          <w:sz w:val="24"/>
-          <w:szCs w:val="24"/>
-        </w:rPr>
-        <w:t xml:space="preserve"> by tab to extract the id, two sentences to be compared and the label.</w:t>
+        <w:t>Each line is split by tab to extract the id, two sentences to be compared and the label.</w:t>
       </w:r>
     </w:p>
     <w:p>
@@ -2476,23 +2674,7 @@
           <w:sz w:val="24"/>
           <w:szCs w:val="24"/>
         </w:rPr>
-        <w:t xml:space="preserve">The sentences are then </w:t>
-      </w:r>
-      <w:r>
-        <w:rPr>
-          <w:rFonts w:cstheme="minorHAnsi"/>
-          <w:sz w:val="24"/>
-          <w:szCs w:val="24"/>
-        </w:rPr>
-        <w:t>tokenized</w:t>
-      </w:r>
-      <w:r>
-        <w:rPr>
-          <w:rFonts w:cstheme="minorHAnsi"/>
-          <w:sz w:val="24"/>
-          <w:szCs w:val="24"/>
-        </w:rPr>
-        <w:t xml:space="preserve"> using the wordnet.</w:t>
+        <w:t>The sentences are then tokenized using the wordnet.</w:t>
       </w:r>
     </w:p>
     <w:p>
@@ -2586,15 +2768,7 @@
           <w:sz w:val="24"/>
           <w:szCs w:val="24"/>
         </w:rPr>
-        <w:t>The wordnet features like hypernyms, hyponyms, holonyms, meronyms and synsets are found are each of these lemmas</w:t>
-      </w:r>
-      <w:r>
-        <w:rPr>
-          <w:rFonts w:cstheme="minorHAnsi"/>
-          <w:sz w:val="24"/>
-          <w:szCs w:val="24"/>
-        </w:rPr>
-        <w:t xml:space="preserve"> </w:t>
+        <w:t xml:space="preserve">The wordnet features like hypernyms, hyponyms, holonyms, meronyms and synsets are found are each of these lemmas </w:t>
       </w:r>
     </w:p>
     <w:p>
@@ -2611,25 +2785,25 @@
           <w:rFonts w:cstheme="minorHAnsi"/>
         </w:rPr>
       </w:pPr>
-      <w:bookmarkStart w:id="6" w:name="_Toc26204524"/>
+      <w:bookmarkStart w:id="5" w:name="_Toc26206977"/>
       <w:r>
         <w:rPr>
           <w:rFonts w:cstheme="minorHAnsi"/>
         </w:rPr>
         <w:t>Similarity Measures (Feature Description)</w:t>
       </w:r>
-      <w:bookmarkEnd w:id="6"/>
+      <w:bookmarkEnd w:id="5"/>
     </w:p>
     <w:p/>
     <w:p>
       <w:pPr>
         <w:pStyle w:val="Heading3"/>
       </w:pPr>
-      <w:bookmarkStart w:id="7" w:name="_Toc26204525"/>
+      <w:bookmarkStart w:id="6" w:name="_Toc26206978"/>
       <w:r>
         <w:t>Structural Similarity Measures</w:t>
       </w:r>
-      <w:bookmarkEnd w:id="7"/>
+      <w:bookmarkEnd w:id="6"/>
     </w:p>
     <w:p>
       <w:pPr>
@@ -3072,14 +3246,14 @@
       <w:pPr>
         <w:pStyle w:val="Heading3"/>
       </w:pPr>
-      <w:bookmarkStart w:id="8" w:name="_Toc26204526"/>
+      <w:bookmarkStart w:id="7" w:name="_Toc26206979"/>
       <w:r>
         <w:t>Syntactic</w:t>
       </w:r>
       <w:r>
         <w:t xml:space="preserve"> Similarity Measures</w:t>
       </w:r>
-      <w:bookmarkEnd w:id="8"/>
+      <w:bookmarkEnd w:id="7"/>
     </w:p>
     <w:p>
       <w:pPr>
@@ -3210,11 +3384,11 @@
       <w:pPr>
         <w:pStyle w:val="Heading3"/>
       </w:pPr>
-      <w:bookmarkStart w:id="9" w:name="_Toc26204527"/>
+      <w:bookmarkStart w:id="8" w:name="_Toc26206980"/>
       <w:r>
         <w:t>Semantic Similarity Measures</w:t>
       </w:r>
-      <w:bookmarkEnd w:id="9"/>
+      <w:bookmarkEnd w:id="8"/>
     </w:p>
     <w:p>
       <w:pPr>
@@ -3745,39 +3919,7 @@
           <w:sz w:val="24"/>
           <w:szCs w:val="24"/>
         </w:rPr>
-        <w:t xml:space="preserve">The intuition behind the method is that we find the minimum “traveling distance” between documents, in other words the most efficient way to “move” the distribution of </w:t>
-      </w:r>
-      <w:r>
-        <w:rPr>
-          <w:rFonts w:cstheme="minorHAnsi"/>
-          <w:sz w:val="24"/>
-          <w:szCs w:val="24"/>
-        </w:rPr>
-        <w:t>sentence</w:t>
-      </w:r>
-      <w:r>
-        <w:rPr>
-          <w:rFonts w:cstheme="minorHAnsi"/>
-          <w:sz w:val="24"/>
-          <w:szCs w:val="24"/>
-        </w:rPr>
-        <w:t xml:space="preserve"> 1 to the distribution of </w:t>
-      </w:r>
-      <w:r>
-        <w:rPr>
-          <w:rFonts w:cstheme="minorHAnsi"/>
-          <w:sz w:val="24"/>
-          <w:szCs w:val="24"/>
-        </w:rPr>
-        <w:t>sentence</w:t>
-      </w:r>
-      <w:r>
-        <w:rPr>
-          <w:rFonts w:cstheme="minorHAnsi"/>
-          <w:sz w:val="24"/>
-          <w:szCs w:val="24"/>
-        </w:rPr>
-        <w:t xml:space="preserve"> 2.</w:t>
+        <w:t>The intuition behind the method is that we find the minimum “traveling distance” between documents, in other words the most efficient way to “move” the distribution of sentence 1 to the distribution of sentence 2.</w:t>
       </w:r>
       <w:r>
         <w:rPr>
@@ -3866,14 +4008,14 @@
           <w:rFonts w:cstheme="minorHAnsi"/>
         </w:rPr>
       </w:pPr>
-      <w:bookmarkStart w:id="10" w:name="_Toc26204528"/>
+      <w:bookmarkStart w:id="9" w:name="_Toc26206981"/>
       <w:r>
         <w:rPr>
           <w:rFonts w:cstheme="minorHAnsi"/>
         </w:rPr>
         <w:t>Programming Tools</w:t>
       </w:r>
-      <w:bookmarkEnd w:id="10"/>
+      <w:bookmarkEnd w:id="9"/>
     </w:p>
     <w:p>
       <w:pPr>
@@ -4078,14 +4220,1287 @@
     </w:p>
     <w:p>
       <w:pPr>
+        <w:pStyle w:val="Heading2"/>
+        <w:rPr>
+          <w:rFonts w:cstheme="minorHAnsi"/>
+        </w:rPr>
+      </w:pPr>
+      <w:bookmarkStart w:id="10" w:name="_Toc26206982"/>
+      <w:r>
+        <w:rPr>
+          <w:rFonts w:cstheme="minorHAnsi"/>
+        </w:rPr>
+        <w:t>Architectural Diagram</w:t>
+      </w:r>
+      <w:bookmarkEnd w:id="10"/>
+    </w:p>
+    <w:p/>
+    <w:p>
+      <w:pPr>
+        <w:keepNext/>
+      </w:pPr>
+      <w:r>
+        <w:rPr>
+          <w:noProof/>
+        </w:rPr>
+        <w:drawing>
+          <wp:inline distT="0" distB="0" distL="0" distR="0">
+            <wp:extent cx="5943600" cy="1493520"/>
+            <wp:effectExtent l="0" t="0" r="0" b="0"/>
+            <wp:docPr id="3" name="Picture 3"/>
+            <wp:cNvGraphicFramePr>
+              <a:graphicFrameLocks xmlns:a="http://schemas.openxmlformats.org/drawingml/2006/main" noChangeAspect="1"/>
+            </wp:cNvGraphicFramePr>
+            <a:graphic xmlns:a="http://schemas.openxmlformats.org/drawingml/2006/main">
+              <a:graphicData uri="http://schemas.openxmlformats.org/drawingml/2006/picture">
+                <pic:pic xmlns:pic="http://schemas.openxmlformats.org/drawingml/2006/picture">
+                  <pic:nvPicPr>
+                    <pic:cNvPr id="0" name="Picture 3"/>
+                    <pic:cNvPicPr>
+                      <a:picLocks noChangeAspect="1" noChangeArrowheads="1"/>
+                    </pic:cNvPicPr>
+                  </pic:nvPicPr>
+                  <pic:blipFill>
+                    <a:blip r:embed="rId13">
+                      <a:extLst>
+                        <a:ext uri="{28A0092B-C50C-407E-A947-70E740481C1C}">
+                          <a14:useLocalDpi xmlns:a14="http://schemas.microsoft.com/office/drawing/2010/main" val="0"/>
+                        </a:ext>
+                      </a:extLst>
+                    </a:blip>
+                    <a:srcRect/>
+                    <a:stretch>
+                      <a:fillRect/>
+                    </a:stretch>
+                  </pic:blipFill>
+                  <pic:spPr bwMode="auto">
+                    <a:xfrm>
+                      <a:off x="0" y="0"/>
+                      <a:ext cx="5943600" cy="1493520"/>
+                    </a:xfrm>
+                    <a:prstGeom prst="rect">
+                      <a:avLst/>
+                    </a:prstGeom>
+                    <a:noFill/>
+                    <a:ln>
+                      <a:noFill/>
+                    </a:ln>
+                  </pic:spPr>
+                </pic:pic>
+              </a:graphicData>
+            </a:graphic>
+          </wp:inline>
+        </w:drawing>
+      </w:r>
+    </w:p>
+    <w:p>
+      <w:pPr>
+        <w:pStyle w:val="Caption"/>
+        <w:jc w:val="center"/>
+      </w:pPr>
+      <w:bookmarkStart w:id="11" w:name="_Toc26206894"/>
+      <w:r>
+        <w:t xml:space="preserve">Figure </w:t>
+      </w:r>
+      <w:r>
+        <w:fldChar w:fldCharType="begin"/>
+      </w:r>
+      <w:r>
+        <w:instrText xml:space="preserve"> SEQ Figure \* ARABIC </w:instrText>
+      </w:r>
+      <w:r>
+        <w:fldChar w:fldCharType="separate"/>
+      </w:r>
+      <w:r>
+        <w:rPr>
+          <w:noProof/>
+        </w:rPr>
+        <w:t>1</w:t>
+      </w:r>
+      <w:r>
+        <w:fldChar w:fldCharType="end"/>
+      </w:r>
+      <w:r>
+        <w:t>: High Level Architecture</w:t>
+      </w:r>
+      <w:bookmarkEnd w:id="11"/>
+    </w:p>
+    <w:p>
+      <w:pPr>
+        <w:keepNext/>
+      </w:pPr>
+      <w:r>
+        <w:rPr>
+          <w:noProof/>
+        </w:rPr>
+        <w:drawing>
+          <wp:inline distT="0" distB="0" distL="0" distR="0">
+            <wp:extent cx="5821680" cy="2506980"/>
+            <wp:effectExtent l="0" t="0" r="7620" b="7620"/>
+            <wp:docPr id="5" name="Picture 5"/>
+            <wp:cNvGraphicFramePr>
+              <a:graphicFrameLocks xmlns:a="http://schemas.openxmlformats.org/drawingml/2006/main" noChangeAspect="1"/>
+            </wp:cNvGraphicFramePr>
+            <a:graphic xmlns:a="http://schemas.openxmlformats.org/drawingml/2006/main">
+              <a:graphicData uri="http://schemas.openxmlformats.org/drawingml/2006/picture">
+                <pic:pic xmlns:pic="http://schemas.openxmlformats.org/drawingml/2006/picture">
+                  <pic:nvPicPr>
+                    <pic:cNvPr id="0" name="Picture 5"/>
+                    <pic:cNvPicPr>
+                      <a:picLocks noChangeAspect="1" noChangeArrowheads="1"/>
+                    </pic:cNvPicPr>
+                  </pic:nvPicPr>
+                  <pic:blipFill>
+                    <a:blip r:embed="rId14">
+                      <a:extLst>
+                        <a:ext uri="{28A0092B-C50C-407E-A947-70E740481C1C}">
+                          <a14:useLocalDpi xmlns:a14="http://schemas.microsoft.com/office/drawing/2010/main" val="0"/>
+                        </a:ext>
+                      </a:extLst>
+                    </a:blip>
+                    <a:srcRect/>
+                    <a:stretch>
+                      <a:fillRect/>
+                    </a:stretch>
+                  </pic:blipFill>
+                  <pic:spPr bwMode="auto">
+                    <a:xfrm>
+                      <a:off x="0" y="0"/>
+                      <a:ext cx="5821680" cy="2506980"/>
+                    </a:xfrm>
+                    <a:prstGeom prst="rect">
+                      <a:avLst/>
+                    </a:prstGeom>
+                    <a:noFill/>
+                    <a:ln>
+                      <a:noFill/>
+                    </a:ln>
+                  </pic:spPr>
+                </pic:pic>
+              </a:graphicData>
+            </a:graphic>
+          </wp:inline>
+        </w:drawing>
+      </w:r>
+    </w:p>
+    <w:p>
+      <w:pPr>
+        <w:pStyle w:val="Caption"/>
+        <w:jc w:val="center"/>
+      </w:pPr>
+      <w:bookmarkStart w:id="12" w:name="_Toc26206895"/>
+      <w:r>
+        <w:t xml:space="preserve">Figure </w:t>
+      </w:r>
+      <w:r>
+        <w:fldChar w:fldCharType="begin"/>
+      </w:r>
+      <w:r>
+        <w:instrText xml:space="preserve"> SEQ Figure \* ARABIC </w:instrText>
+      </w:r>
+      <w:r>
+        <w:fldChar w:fldCharType="separate"/>
+      </w:r>
+      <w:r>
+        <w:rPr>
+          <w:noProof/>
+        </w:rPr>
+        <w:t>2</w:t>
+      </w:r>
+      <w:r>
+        <w:fldChar w:fldCharType="end"/>
+      </w:r>
+      <w:r>
+        <w:t>: Pre-processing pipeline</w:t>
+      </w:r>
+      <w:bookmarkEnd w:id="12"/>
+    </w:p>
+    <w:p/>
+    <w:p>
+      <w:pPr>
+        <w:keepNext/>
+      </w:pPr>
+      <w:r>
+        <w:rPr>
+          <w:noProof/>
+        </w:rPr>
+        <w:drawing>
+          <wp:inline distT="0" distB="0" distL="0" distR="0">
+            <wp:extent cx="5943600" cy="2849880"/>
+            <wp:effectExtent l="0" t="0" r="0" b="7620"/>
+            <wp:docPr id="2" name="Picture 2"/>
+            <wp:cNvGraphicFramePr>
+              <a:graphicFrameLocks xmlns:a="http://schemas.openxmlformats.org/drawingml/2006/main" noChangeAspect="1"/>
+            </wp:cNvGraphicFramePr>
+            <a:graphic xmlns:a="http://schemas.openxmlformats.org/drawingml/2006/main">
+              <a:graphicData uri="http://schemas.openxmlformats.org/drawingml/2006/picture">
+                <pic:pic xmlns:pic="http://schemas.openxmlformats.org/drawingml/2006/picture">
+                  <pic:nvPicPr>
+                    <pic:cNvPr id="0" name="Picture 1"/>
+                    <pic:cNvPicPr>
+                      <a:picLocks noChangeAspect="1" noChangeArrowheads="1"/>
+                    </pic:cNvPicPr>
+                  </pic:nvPicPr>
+                  <pic:blipFill>
+                    <a:blip r:embed="rId15">
+                      <a:extLst>
+                        <a:ext uri="{28A0092B-C50C-407E-A947-70E740481C1C}">
+                          <a14:useLocalDpi xmlns:a14="http://schemas.microsoft.com/office/drawing/2010/main" val="0"/>
+                        </a:ext>
+                      </a:extLst>
+                    </a:blip>
+                    <a:srcRect/>
+                    <a:stretch>
+                      <a:fillRect/>
+                    </a:stretch>
+                  </pic:blipFill>
+                  <pic:spPr bwMode="auto">
+                    <a:xfrm>
+                      <a:off x="0" y="0"/>
+                      <a:ext cx="5943600" cy="2849880"/>
+                    </a:xfrm>
+                    <a:prstGeom prst="rect">
+                      <a:avLst/>
+                    </a:prstGeom>
+                    <a:noFill/>
+                    <a:ln>
+                      <a:noFill/>
+                    </a:ln>
+                  </pic:spPr>
+                </pic:pic>
+              </a:graphicData>
+            </a:graphic>
+          </wp:inline>
+        </w:drawing>
+      </w:r>
+    </w:p>
+    <w:p>
+      <w:pPr>
+        <w:pStyle w:val="Caption"/>
+        <w:jc w:val="center"/>
+      </w:pPr>
+      <w:bookmarkStart w:id="13" w:name="_Toc26206896"/>
+      <w:r>
+        <w:t xml:space="preserve">Figure </w:t>
+      </w:r>
+      <w:r>
+        <w:fldChar w:fldCharType="begin"/>
+      </w:r>
+      <w:r>
+        <w:instrText xml:space="preserve"> SEQ Figure \* ARABIC </w:instrText>
+      </w:r>
+      <w:r>
+        <w:fldChar w:fldCharType="separate"/>
+      </w:r>
+      <w:r>
+        <w:rPr>
+          <w:noProof/>
+        </w:rPr>
+        <w:t>3</w:t>
+      </w:r>
+      <w:r>
+        <w:fldChar w:fldCharType="end"/>
+      </w:r>
+      <w:r>
+        <w:t>: Feature Extraction Overview</w:t>
+      </w:r>
+      <w:bookmarkEnd w:id="13"/>
+    </w:p>
+    <w:p>
+      <w:pPr>
+        <w:pStyle w:val="Heading2"/>
+        <w:rPr>
+          <w:rFonts w:cstheme="minorHAnsi"/>
+        </w:rPr>
+      </w:pPr>
+      <w:bookmarkStart w:id="14" w:name="_Toc26206983"/>
+    </w:p>
+    <w:p>
+      <w:pPr>
+        <w:pStyle w:val="Heading2"/>
+        <w:rPr>
+          <w:rFonts w:cstheme="minorHAnsi"/>
+        </w:rPr>
+      </w:pPr>
+      <w:r>
+        <w:rPr>
+          <w:rFonts w:cstheme="minorHAnsi"/>
+        </w:rPr>
+        <w:t>Result and Error Analysis</w:t>
+      </w:r>
+      <w:bookmarkEnd w:id="14"/>
+    </w:p>
+    <w:tbl>
+      <w:tblPr>
+        <w:tblStyle w:val="TableGrid"/>
+        <w:tblW w:w="9355" w:type="dxa"/>
+        <w:tblLook w:val="04A0" w:firstRow="1" w:lastRow="0" w:firstColumn="1" w:lastColumn="0" w:noHBand="0" w:noVBand="1"/>
+      </w:tblPr>
+      <w:tblGrid>
+        <w:gridCol w:w="1165"/>
+        <w:gridCol w:w="4140"/>
+        <w:gridCol w:w="4050"/>
+      </w:tblGrid>
+      <w:tr>
+        <w:tc>
+          <w:tcPr>
+            <w:tcW w:w="1165" w:type="dxa"/>
+          </w:tcPr>
+          <w:p>
+            <w:pPr>
+              <w:rPr>
+                <w:b/>
+                <w:sz w:val="24"/>
+                <w:szCs w:val="24"/>
+              </w:rPr>
+            </w:pPr>
+            <w:r>
+              <w:rPr>
+                <w:b/>
+                <w:sz w:val="24"/>
+                <w:szCs w:val="24"/>
+              </w:rPr>
+              <w:t>Name of Feature</w:t>
+            </w:r>
+          </w:p>
+        </w:tc>
+        <w:tc>
+          <w:tcPr>
+            <w:tcW w:w="4140" w:type="dxa"/>
+          </w:tcPr>
+          <w:p>
+            <w:pPr>
+              <w:rPr>
+                <w:b/>
+                <w:sz w:val="24"/>
+                <w:szCs w:val="24"/>
+              </w:rPr>
+            </w:pPr>
+            <w:r>
+              <w:rPr>
+                <w:b/>
+                <w:sz w:val="24"/>
+                <w:szCs w:val="24"/>
+              </w:rPr>
+              <w:t>Positive Examples</w:t>
+            </w:r>
+          </w:p>
+        </w:tc>
+        <w:tc>
+          <w:tcPr>
+            <w:tcW w:w="4050" w:type="dxa"/>
+          </w:tcPr>
+          <w:p>
+            <w:pPr>
+              <w:rPr>
+                <w:b/>
+                <w:sz w:val="24"/>
+                <w:szCs w:val="24"/>
+              </w:rPr>
+            </w:pPr>
+            <w:r>
+              <w:rPr>
+                <w:b/>
+                <w:sz w:val="24"/>
+                <w:szCs w:val="24"/>
+              </w:rPr>
+              <w:t>Negative Examples</w:t>
+            </w:r>
+          </w:p>
+        </w:tc>
+      </w:tr>
+      <w:tr>
+        <w:tc>
+          <w:tcPr>
+            <w:tcW w:w="1165" w:type="dxa"/>
+          </w:tcPr>
+          <w:p>
+            <w:r>
+              <w:t>Jaccard Similarity</w:t>
+            </w:r>
+          </w:p>
+        </w:tc>
+        <w:tc>
+          <w:tcPr>
+            <w:tcW w:w="4140" w:type="dxa"/>
+          </w:tcPr>
+          <w:p>
+            <w:r>
+              <w:rPr>
+                <w:b/>
+                <w:bCs/>
+              </w:rPr>
+              <w:t>Sentence 1</w:t>
+            </w:r>
+            <w:r>
+              <w:rPr>
+                <w:b/>
+                <w:bCs/>
+              </w:rPr>
+              <w:t xml:space="preserve"> : </w:t>
+            </w:r>
+            <w:r>
+              <w:rPr>
+                <w:bCs/>
+              </w:rPr>
+              <w:t>The technology-laced Nasdaq Composite Index .IXIC rose 17.26 points, or 1.06 percent, to 1,640.06, based on the latest da</w:t>
+            </w:r>
+            <w:r>
+              <w:rPr>
+                <w:bCs/>
+              </w:rPr>
+              <w:t>ta</w:t>
+            </w:r>
+            <w:r>
+              <w:tab/>
+            </w:r>
+          </w:p>
+          <w:p>
+            <w:r>
+              <w:rPr>
+                <w:b/>
+                <w:bCs/>
+              </w:rPr>
+              <w:t>Sentence 2: </w:t>
+            </w:r>
+            <w:r>
+              <w:t>The broader Standard &amp; Poor's 500 Index &lt;.SPX&gt; gained 5.51 points, or 0.56 percent, to 981.</w:t>
+            </w:r>
+            <w:proofErr w:type="gramStart"/>
+            <w:r>
+              <w:t>73.</w:t>
+            </w:r>
+            <w:r>
+              <w:t>.</w:t>
+            </w:r>
+            <w:proofErr w:type="gramEnd"/>
+            <w:r>
+              <w:t xml:space="preserve"> </w:t>
+            </w:r>
+          </w:p>
+          <w:p>
+            <w:r>
+              <w:rPr>
+                <w:b/>
+              </w:rPr>
+              <w:t>Label</w:t>
+            </w:r>
+            <w:r>
+              <w:t xml:space="preserve"> – </w:t>
+            </w:r>
+            <w:r>
+              <w:t>1</w:t>
+            </w:r>
+            <w:r>
+              <w:t xml:space="preserve"> </w:t>
+            </w:r>
+            <w:r>
+              <w:rPr>
+                <w:b/>
+              </w:rPr>
+              <w:t>Jaccard</w:t>
+            </w:r>
+            <w:r>
+              <w:rPr>
+                <w:b/>
+              </w:rPr>
+              <w:t xml:space="preserve"> Sim</w:t>
+            </w:r>
+            <w:r>
+              <w:t xml:space="preserve"> – 0.</w:t>
+            </w:r>
+            <w:r>
+              <w:t>16</w:t>
+            </w:r>
+          </w:p>
+          <w:p>
+            <w:r>
+              <w:rPr>
+                <w:b/>
+              </w:rPr>
+              <w:t>Comment</w:t>
+            </w:r>
+            <w:r>
+              <w:t xml:space="preserve"> -  </w:t>
+            </w:r>
+            <w:r>
+              <w:t>Works properly</w:t>
+            </w:r>
+          </w:p>
+          <w:p/>
+        </w:tc>
+        <w:tc>
+          <w:tcPr>
+            <w:tcW w:w="4050" w:type="dxa"/>
+          </w:tcPr>
+          <w:p>
+            <w:r>
+              <w:rPr>
+                <w:b/>
+                <w:bCs/>
+              </w:rPr>
+              <w:t>Sentence 1</w:t>
+            </w:r>
+            <w:r>
+              <w:rPr>
+                <w:b/>
+                <w:bCs/>
+              </w:rPr>
+              <w:t xml:space="preserve"> : </w:t>
+            </w:r>
+            <w:r>
+              <w:rPr>
+                <w:bCs/>
+              </w:rPr>
+              <w:t>One could indeed wish for more and for improvement, but I honestly believe that we have made a good start</w:t>
+            </w:r>
+            <w:r>
+              <w:tab/>
+            </w:r>
+          </w:p>
+          <w:p>
+            <w:r>
+              <w:rPr>
+                <w:b/>
+                <w:bCs/>
+              </w:rPr>
+              <w:t>Sentence 2: </w:t>
+            </w:r>
+            <w:r>
+              <w:t xml:space="preserve">They can in fact wish to more and better, but I think that it is a good start. </w:t>
+            </w:r>
+          </w:p>
+          <w:p>
+            <w:r>
+              <w:rPr>
+                <w:b/>
+              </w:rPr>
+              <w:t>Label</w:t>
+            </w:r>
+            <w:r>
+              <w:t xml:space="preserve"> – 5 </w:t>
+            </w:r>
+            <w:r>
+              <w:rPr>
+                <w:b/>
+              </w:rPr>
+              <w:t>Jaccard</w:t>
+            </w:r>
+            <w:r>
+              <w:rPr>
+                <w:b/>
+              </w:rPr>
+              <w:t xml:space="preserve"> Sim</w:t>
+            </w:r>
+            <w:r>
+              <w:t xml:space="preserve"> – 0.</w:t>
+            </w:r>
+            <w:r>
+              <w:t>24</w:t>
+            </w:r>
+          </w:p>
+          <w:p>
+            <w:r>
+              <w:rPr>
+                <w:b/>
+              </w:rPr>
+              <w:t>Comment</w:t>
+            </w:r>
+            <w:r>
+              <w:t xml:space="preserve"> -  </w:t>
+            </w:r>
+            <w:r>
+              <w:t xml:space="preserve">Although semantic meaning of two sentences is same, they have </w:t>
+            </w:r>
+            <w:proofErr w:type="gramStart"/>
+            <w:r>
+              <w:t>less</w:t>
+            </w:r>
+            <w:proofErr w:type="gramEnd"/>
+            <w:r>
+              <w:t xml:space="preserve"> common words and we get less Jaccard score</w:t>
+            </w:r>
+          </w:p>
+          <w:p/>
+        </w:tc>
+      </w:tr>
+      <w:tr>
+        <w:trPr>
+          <w:trHeight w:val="1520"/>
+        </w:trPr>
+        <w:tc>
+          <w:tcPr>
+            <w:tcW w:w="1165" w:type="dxa"/>
+          </w:tcPr>
+          <w:p>
+            <w:r>
+              <w:t>Cosine Similarity</w:t>
+            </w:r>
+          </w:p>
+        </w:tc>
+        <w:tc>
+          <w:tcPr>
+            <w:tcW w:w="4140" w:type="dxa"/>
+          </w:tcPr>
+          <w:p>
+            <w:r>
+              <w:rPr>
+                <w:b/>
+                <w:bCs/>
+              </w:rPr>
+              <w:t>Sentence 1: </w:t>
+            </w:r>
+            <w:r>
+              <w:t>Beleaguered telecommunications gear maker Lucent Technologies is being investigated by two federal agencies for possible violations of U.S. bribery laws in its operations in Saudi Arabia</w:t>
+            </w:r>
+            <w:r>
+              <w:tab/>
+            </w:r>
+          </w:p>
+          <w:p>
+            <w:r>
+              <w:rPr>
+                <w:b/>
+                <w:bCs/>
+              </w:rPr>
+              <w:t>Sentence 2: </w:t>
+            </w:r>
+            <w:r>
+              <w:t>Two federal agencies are investigating telecommunications gear maker Lucent Technologies for possible violations of U.S. bribery laws in its operations in Saudi Arabia.</w:t>
+            </w:r>
+          </w:p>
+          <w:p>
+            <w:r>
+              <w:rPr>
+                <w:b/>
+              </w:rPr>
+              <w:t>Label</w:t>
+            </w:r>
+            <w:r>
+              <w:t xml:space="preserve"> – 5 </w:t>
+            </w:r>
+            <w:r>
+              <w:rPr>
+                <w:b/>
+              </w:rPr>
+              <w:t>Cosine Sim</w:t>
+            </w:r>
+            <w:r>
+              <w:t xml:space="preserve"> – 0.</w:t>
+            </w:r>
+            <w:r>
+              <w:t>98</w:t>
+            </w:r>
+          </w:p>
+          <w:p>
+            <w:r>
+              <w:rPr>
+                <w:b/>
+              </w:rPr>
+              <w:t>Comment</w:t>
+            </w:r>
+            <w:r>
+              <w:t xml:space="preserve"> -  Here, </w:t>
+            </w:r>
+            <w:r>
+              <w:t>it works properly</w:t>
+            </w:r>
+          </w:p>
+          <w:p/>
+          <w:p/>
+        </w:tc>
+        <w:tc>
+          <w:tcPr>
+            <w:tcW w:w="4050" w:type="dxa"/>
+          </w:tcPr>
+          <w:p>
+            <w:r>
+              <w:rPr>
+                <w:b/>
+                <w:bCs/>
+              </w:rPr>
+              <w:t>Sentence 1: </w:t>
+            </w:r>
+            <w:r>
+              <w:t>On health care, the NDP says there will be no privatization and no health-care premiums.</w:t>
+            </w:r>
+            <w:r>
+              <w:tab/>
+            </w:r>
+          </w:p>
+          <w:p>
+            <w:r>
+              <w:rPr>
+                <w:b/>
+                <w:bCs/>
+              </w:rPr>
+              <w:t>Sentence 2: </w:t>
+            </w:r>
+            <w:r>
+              <w:t>The New Democrats also renewed their commitment to no health-care privatization and no premiums.</w:t>
+            </w:r>
+          </w:p>
+          <w:p>
+            <w:r>
+              <w:rPr>
+                <w:b/>
+              </w:rPr>
+              <w:t>Label</w:t>
+            </w:r>
+            <w:r>
+              <w:t xml:space="preserve"> – 5 </w:t>
+            </w:r>
+            <w:r>
+              <w:rPr>
+                <w:b/>
+              </w:rPr>
+              <w:t>Cosine Sim</w:t>
+            </w:r>
+            <w:r>
+              <w:t xml:space="preserve"> – 0.38</w:t>
+            </w:r>
+          </w:p>
+          <w:p>
+            <w:r>
+              <w:rPr>
+                <w:b/>
+              </w:rPr>
+              <w:t>Comment</w:t>
+            </w:r>
+            <w:r>
+              <w:t xml:space="preserve"> -  Here, it is failing because NDP and New Democrats are </w:t>
+            </w:r>
+            <w:proofErr w:type="gramStart"/>
+            <w:r>
+              <w:t>same</w:t>
+            </w:r>
+            <w:proofErr w:type="gramEnd"/>
+            <w:r>
+              <w:t xml:space="preserve"> but Cosine sim cannot recognize that</w:t>
+            </w:r>
+            <w:r>
+              <w:t xml:space="preserve">. The other features like word sense disambiguation pos </w:t>
+            </w:r>
+            <w:proofErr w:type="gramStart"/>
+            <w:r>
+              <w:t>tag based</w:t>
+            </w:r>
+            <w:proofErr w:type="gramEnd"/>
+            <w:r>
+              <w:t xml:space="preserve"> features works well for this example.</w:t>
+            </w:r>
+          </w:p>
+          <w:p/>
+          <w:p/>
+        </w:tc>
+      </w:tr>
+      <w:tr>
+        <w:tc>
+          <w:tcPr>
+            <w:tcW w:w="1165" w:type="dxa"/>
+          </w:tcPr>
+          <w:p>
+            <w:r>
+              <w:lastRenderedPageBreak/>
+              <w:t>POS Tag Based Features</w:t>
+            </w:r>
+          </w:p>
+        </w:tc>
+        <w:tc>
+          <w:tcPr>
+            <w:tcW w:w="4140" w:type="dxa"/>
+          </w:tcPr>
+          <w:p>
+            <w:r>
+              <w:rPr>
+                <w:b/>
+                <w:bCs/>
+              </w:rPr>
+              <w:t>Sentence 1: </w:t>
+            </w:r>
+            <w:r>
+              <w:t xml:space="preserve">Still, the "somewhat ambiguous ruling" might be a setback for Static Control depending on how it developed its competing product, Merrill Lynch analyst Steven </w:t>
+            </w:r>
+            <w:proofErr w:type="spellStart"/>
+            <w:r>
+              <w:t>Milunovich</w:t>
+            </w:r>
+            <w:proofErr w:type="spellEnd"/>
+            <w:r>
+              <w:t xml:space="preserve"> said.</w:t>
+            </w:r>
+            <w:r>
+              <w:tab/>
+            </w:r>
+          </w:p>
+          <w:p>
+            <w:r>
+              <w:rPr>
+                <w:b/>
+                <w:bCs/>
+              </w:rPr>
+              <w:t>Sentence 2: </w:t>
+            </w:r>
+            <w:r>
+              <w:rPr>
+                <w:bCs/>
+              </w:rPr>
+              <w:t xml:space="preserve">But Merrill Lynch analyst Steven </w:t>
+            </w:r>
+            <w:proofErr w:type="spellStart"/>
+            <w:r>
+              <w:rPr>
+                <w:bCs/>
+              </w:rPr>
+              <w:t>Milunovich</w:t>
+            </w:r>
+            <w:proofErr w:type="spellEnd"/>
+            <w:r>
+              <w:rPr>
+                <w:bCs/>
+              </w:rPr>
+              <w:t xml:space="preserve"> said the "somewhat ambiguous ruling" by regulators might be a setback for Static Control depending on how it developed its competing product.</w:t>
+            </w:r>
+          </w:p>
+          <w:p>
+            <w:r>
+              <w:rPr>
+                <w:b/>
+              </w:rPr>
+              <w:t>Label</w:t>
+            </w:r>
+            <w:r>
+              <w:t xml:space="preserve"> – 5 </w:t>
+            </w:r>
+            <w:proofErr w:type="spellStart"/>
+            <w:r>
+              <w:t>POS_Verb</w:t>
+            </w:r>
+            <w:proofErr w:type="spellEnd"/>
+            <w:r>
+              <w:t xml:space="preserve"> =</w:t>
+            </w:r>
+            <w:r>
+              <w:t>1</w:t>
+            </w:r>
+            <w:r>
+              <w:t xml:space="preserve"> , </w:t>
+            </w:r>
+            <w:proofErr w:type="spellStart"/>
+            <w:r>
+              <w:t>POS_Noun</w:t>
+            </w:r>
+            <w:proofErr w:type="spellEnd"/>
+            <w:r>
+              <w:t>– 1, POS_ADJ -1 POS_ADV -1</w:t>
+            </w:r>
+          </w:p>
+          <w:p>
+            <w:r>
+              <w:rPr>
+                <w:b/>
+              </w:rPr>
+              <w:t>Comment</w:t>
+            </w:r>
+            <w:r>
+              <w:t xml:space="preserve"> -  </w:t>
+            </w:r>
+            <w:r>
+              <w:t>It works well for this example</w:t>
+            </w:r>
+            <w:r>
+              <w:t>.</w:t>
+            </w:r>
+          </w:p>
+          <w:p/>
+        </w:tc>
+        <w:tc>
+          <w:tcPr>
+            <w:tcW w:w="4050" w:type="dxa"/>
+          </w:tcPr>
+          <w:p>
+            <w:r>
+              <w:rPr>
+                <w:b/>
+                <w:bCs/>
+              </w:rPr>
+              <w:t>Sentence 1: </w:t>
+            </w:r>
+            <w:r>
+              <w:t xml:space="preserve">The hearing occurred a day after the Pentagon for the first time singled out an officer, </w:t>
+            </w:r>
+            <w:proofErr w:type="spellStart"/>
+            <w:r>
+              <w:t>Dallager</w:t>
+            </w:r>
+            <w:proofErr w:type="spellEnd"/>
+            <w:r>
+              <w:t>, for not addressing the scandal</w:t>
+            </w:r>
+            <w:r>
+              <w:tab/>
+            </w:r>
+          </w:p>
+          <w:p>
+            <w:r>
+              <w:rPr>
+                <w:b/>
+                <w:bCs/>
+              </w:rPr>
+              <w:t>Sentence 2: </w:t>
+            </w:r>
+            <w:r>
+              <w:t xml:space="preserve">The hearing came one day after the Pentagon for the first time singled out an officer - </w:t>
+            </w:r>
+            <w:proofErr w:type="spellStart"/>
+            <w:r>
+              <w:t>Dallager</w:t>
+            </w:r>
+            <w:proofErr w:type="spellEnd"/>
+            <w:r>
+              <w:t xml:space="preserve"> - for failing to address the scandal</w:t>
+            </w:r>
+            <w:r>
+              <w:t>.</w:t>
+            </w:r>
+          </w:p>
+          <w:p>
+            <w:r>
+              <w:rPr>
+                <w:b/>
+              </w:rPr>
+              <w:t>Label</w:t>
+            </w:r>
+            <w:r>
+              <w:t xml:space="preserve"> – 5 </w:t>
+            </w:r>
+            <w:proofErr w:type="spellStart"/>
+            <w:r>
+              <w:t>POS_Verb</w:t>
+            </w:r>
+            <w:proofErr w:type="spellEnd"/>
+            <w:r>
+              <w:t xml:space="preserve"> =0 , </w:t>
+            </w:r>
+            <w:proofErr w:type="spellStart"/>
+            <w:r>
+              <w:t>POS_Noun</w:t>
+            </w:r>
+            <w:proofErr w:type="spellEnd"/>
+            <w:r>
+              <w:t xml:space="preserve">– </w:t>
+            </w:r>
+            <w:r>
+              <w:t>1, POS_ADJ -1 POS_ADV -1</w:t>
+            </w:r>
+          </w:p>
+          <w:p>
+            <w:r>
+              <w:rPr>
+                <w:b/>
+              </w:rPr>
+              <w:t>Comment</w:t>
+            </w:r>
+            <w:r>
+              <w:t xml:space="preserve"> -  Here, it is failing </w:t>
+            </w:r>
+            <w:r>
+              <w:t>verbs “Came” and “Occurred” have less similarity although the semantic meaning is same.</w:t>
+            </w:r>
+            <w:r>
+              <w:t xml:space="preserve"> The word sense disambiguation similarity feature works well and gives around 0.95 for this sentence.</w:t>
+            </w:r>
+          </w:p>
+          <w:p/>
+        </w:tc>
+      </w:tr>
+    </w:tbl>
+    <w:p/>
+    <w:p>
+      <w:pPr>
+        <w:pStyle w:val="Heading2"/>
+        <w:rPr>
+          <w:rFonts w:cstheme="minorHAnsi"/>
+        </w:rPr>
+      </w:pPr>
+      <w:bookmarkStart w:id="15" w:name="_Toc26206984"/>
+      <w:r>
+        <w:rPr>
+          <w:rFonts w:cstheme="minorHAnsi"/>
+        </w:rPr>
+        <w:t>Problems faced</w:t>
+      </w:r>
+      <w:bookmarkEnd w:id="15"/>
+    </w:p>
+    <w:p>
+      <w:pPr>
         <w:pStyle w:val="ListParagraph"/>
-        <w:ind w:left="450"/>
-        <w:rPr>
-          <w:rFonts w:cstheme="minorHAnsi"/>
-          <w:sz w:val="24"/>
-          <w:szCs w:val="24"/>
-        </w:rPr>
-      </w:pPr>
+        <w:numPr>
+          <w:ilvl w:val="0"/>
+          <w:numId w:val="33"/>
+        </w:numPr>
+        <w:rPr>
+          <w:rFonts w:cstheme="minorHAnsi"/>
+          <w:sz w:val="24"/>
+          <w:szCs w:val="24"/>
+        </w:rPr>
+      </w:pPr>
+      <w:r>
+        <w:rPr>
+          <w:rFonts w:cstheme="minorHAnsi"/>
+          <w:sz w:val="24"/>
+          <w:szCs w:val="24"/>
+        </w:rPr>
+        <w:t xml:space="preserve">Understanding the conversion of sentence to vector embeddings –  We tried few sample examples available on the internet and calculated the embeddings on our own to understand how </w:t>
+      </w:r>
+      <w:proofErr w:type="gramStart"/>
+      <w:r>
+        <w:rPr>
+          <w:rFonts w:cstheme="minorHAnsi"/>
+          <w:sz w:val="24"/>
+          <w:szCs w:val="24"/>
+        </w:rPr>
+        <w:t>its</w:t>
+      </w:r>
+      <w:proofErr w:type="gramEnd"/>
+      <w:r>
+        <w:rPr>
+          <w:rFonts w:cstheme="minorHAnsi"/>
+          <w:sz w:val="24"/>
+          <w:szCs w:val="24"/>
+        </w:rPr>
+        <w:t xml:space="preserve"> getting computed with the already available models.</w:t>
+      </w:r>
+    </w:p>
+    <w:p>
+      <w:pPr>
+        <w:pStyle w:val="ListParagraph"/>
+        <w:numPr>
+          <w:ilvl w:val="0"/>
+          <w:numId w:val="33"/>
+        </w:numPr>
+        <w:rPr>
+          <w:rFonts w:cstheme="minorHAnsi"/>
+          <w:sz w:val="24"/>
+          <w:szCs w:val="24"/>
+        </w:rPr>
+      </w:pPr>
+      <w:r>
+        <w:rPr>
+          <w:rFonts w:cstheme="minorHAnsi"/>
+          <w:sz w:val="24"/>
+          <w:szCs w:val="24"/>
+        </w:rPr>
+        <w:t xml:space="preserve">How to use dependency parse tree features – We were facing the problem on how to use the features that are given by spacy. We brainstormed on different approaches to traverse the tree and get meaningful features. </w:t>
+      </w:r>
+    </w:p>
+    <w:p>
+      <w:pPr>
+        <w:pStyle w:val="ListParagraph"/>
+        <w:numPr>
+          <w:ilvl w:val="0"/>
+          <w:numId w:val="33"/>
+        </w:numPr>
+        <w:rPr>
+          <w:rFonts w:cstheme="minorHAnsi"/>
+          <w:sz w:val="24"/>
+          <w:szCs w:val="24"/>
+        </w:rPr>
+      </w:pPr>
+      <w:r>
+        <w:rPr>
+          <w:rFonts w:cstheme="minorHAnsi"/>
+          <w:sz w:val="24"/>
+          <w:szCs w:val="24"/>
+        </w:rPr>
+        <w:t>Getting “inf” in calculating word mover distances – We were not able to train the model because of “inf” present while calculating the word mover distance for some of the data. After analyzing, we decided to replace “inf” with 5</w:t>
+      </w:r>
+      <w:r>
+        <w:rPr>
+          <w:rFonts w:cstheme="minorHAnsi"/>
+          <w:sz w:val="24"/>
+          <w:szCs w:val="24"/>
+        </w:rPr>
+        <w:t>.</w:t>
+      </w:r>
+    </w:p>
+    <w:p>
+      <w:pPr>
+        <w:pStyle w:val="ListParagraph"/>
+        <w:numPr>
+          <w:ilvl w:val="0"/>
+          <w:numId w:val="33"/>
+        </w:numPr>
+        <w:rPr>
+          <w:rFonts w:cstheme="minorHAnsi"/>
+          <w:sz w:val="24"/>
+          <w:szCs w:val="24"/>
+        </w:rPr>
+      </w:pPr>
+      <w:r>
+        <w:rPr>
+          <w:rFonts w:cstheme="minorHAnsi"/>
+          <w:sz w:val="24"/>
+          <w:szCs w:val="24"/>
+        </w:rPr>
+        <w:t>Preprocessing was taking a lot of time for each run when we were trying t</w:t>
+      </w:r>
+      <w:r>
+        <w:rPr>
+          <w:rFonts w:cstheme="minorHAnsi"/>
+          <w:sz w:val="24"/>
+          <w:szCs w:val="24"/>
+        </w:rPr>
+        <w:t>o extract</w:t>
+      </w:r>
+      <w:r>
+        <w:rPr>
+          <w:rFonts w:cstheme="minorHAnsi"/>
+          <w:sz w:val="24"/>
+          <w:szCs w:val="24"/>
+        </w:rPr>
+        <w:t xml:space="preserve"> different featur</w:t>
+      </w:r>
+      <w:r>
+        <w:rPr>
+          <w:rFonts w:cstheme="minorHAnsi"/>
+          <w:sz w:val="24"/>
+          <w:szCs w:val="24"/>
+        </w:rPr>
+        <w:t>e</w:t>
+      </w:r>
+      <w:r>
+        <w:rPr>
+          <w:rFonts w:cstheme="minorHAnsi"/>
+          <w:sz w:val="24"/>
+          <w:szCs w:val="24"/>
+        </w:rPr>
+        <w:t>. So</w:t>
+      </w:r>
+      <w:r>
+        <w:rPr>
+          <w:rFonts w:cstheme="minorHAnsi"/>
+          <w:sz w:val="24"/>
+          <w:szCs w:val="24"/>
+        </w:rPr>
+        <w:t>,</w:t>
+      </w:r>
+      <w:r>
+        <w:rPr>
+          <w:rFonts w:cstheme="minorHAnsi"/>
+          <w:sz w:val="24"/>
+          <w:szCs w:val="24"/>
+        </w:rPr>
+        <w:t xml:space="preserve"> we saved our preprocessed data and started using that for </w:t>
+      </w:r>
+      <w:r>
+        <w:rPr>
+          <w:rFonts w:cstheme="minorHAnsi"/>
+          <w:sz w:val="24"/>
+          <w:szCs w:val="24"/>
+        </w:rPr>
+        <w:t>feature extraction</w:t>
+      </w:r>
+      <w:r>
+        <w:rPr>
+          <w:rFonts w:cstheme="minorHAnsi"/>
+          <w:sz w:val="24"/>
+          <w:szCs w:val="24"/>
+        </w:rPr>
+        <w:t>. This saved a lot of time.</w:t>
+      </w:r>
+    </w:p>
+    <w:p>
+      <w:pPr>
+        <w:pStyle w:val="ListParagraph"/>
+        <w:numPr>
+          <w:ilvl w:val="0"/>
+          <w:numId w:val="33"/>
+        </w:numPr>
+        <w:rPr>
+          <w:rFonts w:cstheme="minorHAnsi"/>
+          <w:sz w:val="24"/>
+          <w:szCs w:val="24"/>
+        </w:rPr>
+      </w:pPr>
+      <w:r>
+        <w:rPr>
+          <w:rFonts w:cstheme="minorHAnsi"/>
+          <w:sz w:val="24"/>
+          <w:szCs w:val="24"/>
+        </w:rPr>
+        <w:t>Some of the feature extractions li</w:t>
+      </w:r>
+      <w:r>
+        <w:rPr>
+          <w:rFonts w:cstheme="minorHAnsi"/>
+          <w:sz w:val="24"/>
+          <w:szCs w:val="24"/>
+        </w:rPr>
+        <w:t>k</w:t>
+      </w:r>
+      <w:r>
+        <w:rPr>
+          <w:rFonts w:cstheme="minorHAnsi"/>
+          <w:sz w:val="24"/>
+          <w:szCs w:val="24"/>
+        </w:rPr>
+        <w:t>e processing parse trees</w:t>
+      </w:r>
+      <w:r>
+        <w:rPr>
+          <w:rFonts w:cstheme="minorHAnsi"/>
+          <w:sz w:val="24"/>
+          <w:szCs w:val="24"/>
+        </w:rPr>
+        <w:t xml:space="preserve"> </w:t>
+      </w:r>
+      <w:r>
+        <w:rPr>
+          <w:rFonts w:cstheme="minorHAnsi"/>
+          <w:sz w:val="24"/>
+          <w:szCs w:val="24"/>
+        </w:rPr>
+        <w:t xml:space="preserve"> and calculating word mover distance were taking huge amount of time. Hence</w:t>
+      </w:r>
+      <w:r>
+        <w:rPr>
+          <w:rFonts w:cstheme="minorHAnsi"/>
+          <w:sz w:val="24"/>
+          <w:szCs w:val="24"/>
+        </w:rPr>
+        <w:t>,</w:t>
+      </w:r>
+      <w:r>
+        <w:rPr>
+          <w:rFonts w:cstheme="minorHAnsi"/>
+          <w:sz w:val="24"/>
+          <w:szCs w:val="24"/>
+        </w:rPr>
+        <w:t xml:space="preserve"> we saved these features as well in a csv file and used for training different models.</w:t>
+      </w:r>
+    </w:p>
+    <w:p>
+      <w:pPr>
+        <w:pStyle w:val="ListParagraph"/>
+        <w:numPr>
+          <w:ilvl w:val="0"/>
+          <w:numId w:val="33"/>
+        </w:numPr>
+        <w:rPr>
+          <w:rFonts w:cstheme="minorHAnsi"/>
+          <w:sz w:val="24"/>
+          <w:szCs w:val="24"/>
+        </w:rPr>
+      </w:pPr>
+      <w:r>
+        <w:rPr>
+          <w:rFonts w:cstheme="minorHAnsi"/>
+          <w:sz w:val="24"/>
+          <w:szCs w:val="24"/>
+        </w:rPr>
+        <w:t xml:space="preserve">Skewed data – The training data is skewed as it does not contain enough samples for labels 1 and 2. Because of this, we are unable to predict these labels correctly and it affects evaluation metrics. </w:t>
+      </w:r>
     </w:p>
     <w:p>
       <w:pPr>
@@ -4100,54 +5515,6 @@
     </w:p>
     <w:p>
       <w:pPr>
-        <w:pStyle w:val="Heading2"/>
-        <w:rPr>
-          <w:rFonts w:cstheme="minorHAnsi"/>
-        </w:rPr>
-      </w:pPr>
-      <w:bookmarkStart w:id="11" w:name="_Toc26204529"/>
-      <w:r>
-        <w:rPr>
-          <w:rFonts w:cstheme="minorHAnsi"/>
-        </w:rPr>
-        <w:t>Architectural Diagram</w:t>
-      </w:r>
-      <w:bookmarkEnd w:id="11"/>
-    </w:p>
-    <w:p>
-      <w:pPr>
-        <w:pStyle w:val="Heading2"/>
-        <w:rPr>
-          <w:rFonts w:cstheme="minorHAnsi"/>
-        </w:rPr>
-      </w:pPr>
-      <w:bookmarkStart w:id="12" w:name="_Toc26204530"/>
-      <w:r>
-        <w:rPr>
-          <w:rFonts w:cstheme="minorHAnsi"/>
-        </w:rPr>
-        <w:t>Result and Error Analysis</w:t>
-      </w:r>
-      <w:bookmarkEnd w:id="12"/>
-    </w:p>
-    <w:p>
-      <w:pPr>
-        <w:pStyle w:val="Heading2"/>
-        <w:rPr>
-          <w:rFonts w:cstheme="minorHAnsi"/>
-        </w:rPr>
-      </w:pPr>
-      <w:bookmarkStart w:id="13" w:name="_Toc26204531"/>
-      <w:r>
-        <w:rPr>
-          <w:rFonts w:cstheme="minorHAnsi"/>
-        </w:rPr>
-        <w:t>Problems faced</w:t>
-      </w:r>
-      <w:bookmarkEnd w:id="13"/>
-    </w:p>
-    <w:p>
-      <w:pPr>
         <w:pStyle w:val="ListParagraph"/>
         <w:rPr>
           <w:rFonts w:eastAsiaTheme="majorEastAsia" w:cstheme="minorHAnsi"/>
@@ -4170,42 +5537,235 @@
     </w:p>
     <w:p>
       <w:pPr>
-        <w:pStyle w:val="Heading2"/>
-        <w:rPr>
-          <w:rFonts w:cstheme="minorHAnsi"/>
-        </w:rPr>
-      </w:pPr>
-      <w:bookmarkStart w:id="14" w:name="_Toc26204532"/>
-      <w:r>
-        <w:rPr>
-          <w:rFonts w:cstheme="minorHAnsi"/>
-        </w:rPr>
-        <w:t>Pending issues</w:t>
-      </w:r>
-      <w:bookmarkEnd w:id="14"/>
+        <w:pStyle w:val="ListParagraph"/>
+        <w:rPr>
+          <w:rFonts w:eastAsiaTheme="majorEastAsia" w:cstheme="minorHAnsi"/>
+          <w:color w:val="404040" w:themeColor="text1" w:themeTint="BF"/>
+          <w:sz w:val="28"/>
+          <w:szCs w:val="28"/>
+        </w:rPr>
+      </w:pPr>
     </w:p>
     <w:p>
       <w:pPr>
-        <w:pStyle w:val="Heading2"/>
-        <w:rPr>
-          <w:rFonts w:cstheme="minorHAnsi"/>
-          <w:sz w:val="24"/>
-          <w:szCs w:val="24"/>
-        </w:rPr>
-      </w:pPr>
-      <w:bookmarkStart w:id="15" w:name="_Toc26204533"/>
-      <w:r>
-        <w:rPr>
-          <w:rFonts w:cstheme="minorHAnsi"/>
-        </w:rPr>
-        <w:t>Potential Improvement</w:t>
-      </w:r>
-      <w:bookmarkEnd w:id="15"/>
+        <w:pStyle w:val="ListParagraph"/>
+        <w:rPr>
+          <w:rFonts w:eastAsiaTheme="majorEastAsia" w:cstheme="minorHAnsi"/>
+          <w:color w:val="404040" w:themeColor="text1" w:themeTint="BF"/>
+          <w:sz w:val="28"/>
+          <w:szCs w:val="28"/>
+        </w:rPr>
+      </w:pPr>
     </w:p>
     <w:p>
       <w:pPr>
         <w:pStyle w:val="ListParagraph"/>
         <w:rPr>
+          <w:rFonts w:eastAsiaTheme="majorEastAsia" w:cstheme="minorHAnsi"/>
+          <w:color w:val="404040" w:themeColor="text1" w:themeTint="BF"/>
+          <w:sz w:val="28"/>
+          <w:szCs w:val="28"/>
+        </w:rPr>
+      </w:pPr>
+    </w:p>
+    <w:p>
+      <w:pPr>
+        <w:pStyle w:val="Heading2"/>
+        <w:rPr>
+          <w:rFonts w:cstheme="minorHAnsi"/>
+        </w:rPr>
+      </w:pPr>
+      <w:bookmarkStart w:id="16" w:name="_Toc26206985"/>
+      <w:r>
+        <w:rPr>
+          <w:rFonts w:cstheme="minorHAnsi"/>
+        </w:rPr>
+        <w:lastRenderedPageBreak/>
+        <w:t>Pending issues</w:t>
+      </w:r>
+      <w:bookmarkEnd w:id="16"/>
+    </w:p>
+    <w:p>
+      <w:pPr>
+        <w:pStyle w:val="ListParagraph"/>
+        <w:numPr>
+          <w:ilvl w:val="0"/>
+          <w:numId w:val="39"/>
+        </w:numPr>
+      </w:pPr>
+      <w:r>
+        <w:rPr>
+          <w:sz w:val="24"/>
+          <w:szCs w:val="24"/>
+        </w:rPr>
+        <w:t xml:space="preserve">The Pearson Coefficient is still very small. This </w:t>
+      </w:r>
+      <w:proofErr w:type="gramStart"/>
+      <w:r>
+        <w:rPr>
+          <w:sz w:val="24"/>
+          <w:szCs w:val="24"/>
+        </w:rPr>
+        <w:t>has to</w:t>
+      </w:r>
+      <w:proofErr w:type="gramEnd"/>
+      <w:r>
+        <w:rPr>
+          <w:sz w:val="24"/>
+          <w:szCs w:val="24"/>
+        </w:rPr>
+        <w:t xml:space="preserve"> be improved to increase accuracy of the model.</w:t>
+      </w:r>
+    </w:p>
+    <w:p>
+      <w:pPr>
+        <w:pStyle w:val="ListParagraph"/>
+        <w:numPr>
+          <w:ilvl w:val="0"/>
+          <w:numId w:val="39"/>
+        </w:numPr>
+      </w:pPr>
+      <w:r>
+        <w:rPr>
+          <w:sz w:val="24"/>
+          <w:szCs w:val="24"/>
+        </w:rPr>
+        <w:t>The parse tree-based features can be improved my adding the chunking to extract phrases from the sentences.</w:t>
+      </w:r>
+    </w:p>
+    <w:p>
+      <w:pPr>
+        <w:pStyle w:val="ListParagraph"/>
+        <w:numPr>
+          <w:ilvl w:val="0"/>
+          <w:numId w:val="39"/>
+        </w:numPr>
+      </w:pPr>
+      <w:r>
+        <w:rPr>
+          <w:sz w:val="24"/>
+          <w:szCs w:val="24"/>
+        </w:rPr>
+        <w:t>The feature extraction phase takes a lot of time to extract Parse tree-based features. This has to be improved in some way.</w:t>
+      </w:r>
+      <w:bookmarkStart w:id="17" w:name="_GoBack"/>
+      <w:bookmarkEnd w:id="17"/>
+    </w:p>
+    <w:p/>
+    <w:p>
+      <w:pPr>
+        <w:pStyle w:val="Heading2"/>
+        <w:rPr>
+          <w:rFonts w:cstheme="minorHAnsi"/>
+        </w:rPr>
+      </w:pPr>
+      <w:bookmarkStart w:id="18" w:name="_Toc26206986"/>
+      <w:r>
+        <w:rPr>
+          <w:rFonts w:cstheme="minorHAnsi"/>
+        </w:rPr>
+        <w:t>Potential Improvement</w:t>
+      </w:r>
+      <w:bookmarkEnd w:id="18"/>
+    </w:p>
+    <w:p>
+      <w:pPr>
+        <w:pStyle w:val="ListParagraph"/>
+        <w:numPr>
+          <w:ilvl w:val="0"/>
+          <w:numId w:val="34"/>
+        </w:numPr>
+        <w:rPr>
+          <w:rFonts w:cstheme="minorHAnsi"/>
+          <w:sz w:val="24"/>
+          <w:szCs w:val="24"/>
+        </w:rPr>
+      </w:pPr>
+      <w:r>
+        <w:rPr>
+          <w:rFonts w:cstheme="minorHAnsi"/>
+          <w:sz w:val="24"/>
+          <w:szCs w:val="24"/>
+        </w:rPr>
+        <w:t>Improvement can be done on the training data by adding more samples to remove the skewness.</w:t>
+      </w:r>
+    </w:p>
+    <w:p>
+      <w:pPr>
+        <w:pStyle w:val="ListParagraph"/>
+        <w:numPr>
+          <w:ilvl w:val="0"/>
+          <w:numId w:val="34"/>
+        </w:numPr>
+        <w:rPr>
+          <w:rFonts w:cstheme="minorHAnsi"/>
+          <w:sz w:val="24"/>
+          <w:szCs w:val="24"/>
+        </w:rPr>
+      </w:pPr>
+      <w:r>
+        <w:rPr>
+          <w:rFonts w:cstheme="minorHAnsi"/>
+          <w:sz w:val="24"/>
+          <w:szCs w:val="24"/>
+        </w:rPr>
+        <w:t xml:space="preserve">Existing model does not give good result as compared to the state-of-the art models. This can be improved by using deep learning methods like neural networks, </w:t>
+      </w:r>
+      <w:proofErr w:type="spellStart"/>
+      <w:r>
+        <w:rPr>
+          <w:rFonts w:cstheme="minorHAnsi"/>
+          <w:sz w:val="24"/>
+          <w:szCs w:val="24"/>
+        </w:rPr>
+        <w:t>cnn</w:t>
+      </w:r>
+      <w:proofErr w:type="spellEnd"/>
+      <w:r>
+        <w:rPr>
+          <w:rFonts w:cstheme="minorHAnsi"/>
+          <w:sz w:val="24"/>
+          <w:szCs w:val="24"/>
+        </w:rPr>
+        <w:t xml:space="preserve">, </w:t>
+      </w:r>
+      <w:proofErr w:type="spellStart"/>
+      <w:r>
+        <w:rPr>
+          <w:rFonts w:cstheme="minorHAnsi"/>
+          <w:sz w:val="24"/>
+          <w:szCs w:val="24"/>
+        </w:rPr>
+        <w:t>etc</w:t>
+      </w:r>
+      <w:proofErr w:type="spellEnd"/>
+    </w:p>
+    <w:p>
+      <w:pPr>
+        <w:pStyle w:val="ListParagraph"/>
+        <w:numPr>
+          <w:ilvl w:val="0"/>
+          <w:numId w:val="34"/>
+        </w:numPr>
+        <w:rPr>
+          <w:rFonts w:cstheme="minorHAnsi"/>
+          <w:sz w:val="24"/>
+          <w:szCs w:val="24"/>
+        </w:rPr>
+      </w:pPr>
+      <w:r>
+        <w:rPr>
+          <w:rFonts w:cstheme="minorHAnsi"/>
+          <w:sz w:val="24"/>
+          <w:szCs w:val="24"/>
+        </w:rPr>
+        <w:t>More semantic for considering negations and structural features like constituency parse trees can be added to train the model.</w:t>
+      </w:r>
+    </w:p>
+    <w:p>
+      <w:pPr>
+        <w:pStyle w:val="ListParagraph"/>
+        <w:rPr>
           <w:rFonts w:cstheme="minorHAnsi"/>
           <w:sz w:val="24"/>
           <w:szCs w:val="24"/>
@@ -4213,8 +5773,8 @@
       </w:pPr>
     </w:p>
     <w:sectPr>
-      <w:headerReference w:type="default" r:id="rId13"/>
-      <w:footerReference w:type="default" r:id="rId14"/>
+      <w:headerReference w:type="default" r:id="rId16"/>
+      <w:footerReference w:type="default" r:id="rId17"/>
       <w:pgSz w:w="12240" w:h="15840"/>
       <w:pgMar w:top="1440" w:right="1440" w:bottom="1440" w:left="1440" w:header="720" w:footer="720" w:gutter="0"/>
       <w:pgNumType w:start="0" w:chapStyle="1"/>
@@ -4293,7 +5853,6 @@
             <w:dataBinding w:prefixMappings="xmlns:ns0='http://purl.org/dc/elements/1.1/' xmlns:ns1='http://schemas.openxmlformats.org/package/2006/metadata/core-properties' " w:xpath="/ns1:coreProperties[1]/ns0:creator[1]" w:storeItemID="{6C3C8BC8-F283-45AE-878A-BAB7291924A1}"/>
             <w:text/>
           </w:sdtPr>
-          <w:sdtEndPr/>
           <w:sdtContent>
             <w:p>
               <w:pPr>
@@ -4502,7 +6061,6 @@
           <w:dataBinding w:prefixMappings="xmlns:ns0='http://purl.org/dc/elements/1.1/' xmlns:ns1='http://schemas.openxmlformats.org/package/2006/metadata/core-properties' " w:xpath="/ns1:coreProperties[1]/ns0:title[1]" w:storeItemID="{6C3C8BC8-F283-45AE-878A-BAB7291924A1}"/>
           <w:text/>
         </w:sdtPr>
-        <w:sdtEndPr/>
         <w:sdtContent>
           <w:tc>
             <w:tcPr>
@@ -4555,14 +6113,13 @@
             <w:docPart w:val="162D6C42873D4245B0D3C1FCB3930003"/>
           </w:placeholder>
           <w:dataBinding w:prefixMappings="xmlns:ns0='http://schemas.microsoft.com/office/2006/coverPageProps' " w:xpath="/ns0:CoverPageProperties[1]/ns0:PublishDate[1]" w:storeItemID="{55AF091B-3C7A-41E3-B477-F2FDAA23CFDA}"/>
-          <w:date w:fullDate="2015-11-22T00:00:00Z">
+          <w:date w:fullDate="2019-12-05T00:00:00Z">
             <w:dateFormat w:val="MM/dd/yyyy"/>
             <w:lid w:val="en-US"/>
             <w:storeMappedDataAs w:val="dateTime"/>
             <w:calendar w:val="gregorian"/>
           </w:date>
         </w:sdtPr>
-        <w:sdtEndPr/>
         <w:sdtContent>
           <w:tc>
             <w:tcPr>
@@ -4594,7 +6151,7 @@
                   <w:sz w:val="24"/>
                   <w:szCs w:val="24"/>
                 </w:rPr>
-                <w:t>11/22/2015</w:t>
+                <w:t>12/05/2019</w:t>
               </w:r>
             </w:p>
           </w:tc>
@@ -4637,6 +6194,119 @@
 <file path=word/numbering.xml><?xml version="1.0" encoding="utf-8"?>
 <w:numbering xmlns:wpc="http://schemas.microsoft.com/office/word/2010/wordprocessingCanvas" xmlns:cx="http://schemas.microsoft.com/office/drawing/2014/chartex" xmlns:cx1="http://schemas.microsoft.com/office/drawing/2015/9/8/chartex" xmlns:cx2="http://schemas.microsoft.com/office/drawing/2015/10/21/chartex" xmlns:cx3="http://schemas.microsoft.com/office/drawing/2016/5/9/chartex" xmlns:cx4="http://schemas.microsoft.com/office/drawing/2016/5/10/chartex" xmlns:cx5="http://schemas.microsoft.com/office/drawing/2016/5/11/chartex" xmlns:cx6="http://schemas.microsoft.com/office/drawing/2016/5/12/chartex" xmlns:cx7="http://schemas.microsoft.com/office/drawing/2016/5/13/chartex" xmlns:cx8="http://schemas.microsoft.com/office/drawing/2016/5/14/chartex" xmlns:mc="http://schemas.openxmlformats.org/markup-compatibility/2006" xmlns:aink="http://schemas.microsoft.com/office/drawing/2016/ink" xmlns:am3d="http://schemas.microsoft.com/office/drawing/2017/model3d" xmlns:o="urn:schemas-microsoft-com:office:office" xmlns:r="http://schemas.openxmlformats.org/officeDocument/2006/relationships" xmlns:m="http://schemas.openxmlformats.org/officeDocument/2006/math" xmlns:v="urn:schemas-microsoft-com:vml" xmlns:wp14="http://schemas.microsoft.com/office/word/2010/wordprocessingDrawing" xmlns:wp="http://schemas.openxmlformats.org/drawingml/2006/wordprocessingDrawing" xmlns:w10="urn:schemas-microsoft-com:office:word" xmlns:w="http://schemas.openxmlformats.org/wordprocessingml/2006/main" xmlns:w14="http://schemas.microsoft.com/office/word/2010/wordml" xmlns:w15="http://schemas.microsoft.com/office/word/2012/wordml" xmlns:w16cid="http://schemas.microsoft.com/office/word/2016/wordml/cid" xmlns:w16se="http://schemas.microsoft.com/office/word/2015/wordml/symex" xmlns:wpg="http://schemas.microsoft.com/office/word/2010/wordprocessingGroup" xmlns:wpi="http://schemas.microsoft.com/office/word/2010/wordprocessingInk" xmlns:wne="http://schemas.microsoft.com/office/word/2006/wordml" xmlns:wps="http://schemas.microsoft.com/office/word/2010/wordprocessingShape" mc:Ignorable="w14 w15 w16se w16cid wp14">
   <w:abstractNum w:abstractNumId="0" w15:restartNumberingAfterBreak="0">
+    <w:nsid w:val="04FE3092"/>
+    <w:multiLevelType w:val="hybridMultilevel"/>
+    <w:tmpl w:val="26D2BBA2"/>
+    <w:lvl w:ilvl="0" w:tplc="04090001">
+      <w:start w:val="1"/>
+      <w:numFmt w:val="bullet"/>
+      <w:lvlText w:val=""/>
+      <w:lvlJc w:val="left"/>
+      <w:pPr>
+        <w:ind w:left="720" w:hanging="360"/>
+      </w:pPr>
+      <w:rPr>
+        <w:rFonts w:ascii="Symbol" w:hAnsi="Symbol" w:hint="default"/>
+      </w:rPr>
+    </w:lvl>
+    <w:lvl w:ilvl="1" w:tplc="04090003" w:tentative="1">
+      <w:start w:val="1"/>
+      <w:numFmt w:val="bullet"/>
+      <w:lvlText w:val="o"/>
+      <w:lvlJc w:val="left"/>
+      <w:pPr>
+        <w:ind w:left="1440" w:hanging="360"/>
+      </w:pPr>
+      <w:rPr>
+        <w:rFonts w:ascii="Courier New" w:hAnsi="Courier New" w:cs="Courier New" w:hint="default"/>
+      </w:rPr>
+    </w:lvl>
+    <w:lvl w:ilvl="2" w:tplc="04090005" w:tentative="1">
+      <w:start w:val="1"/>
+      <w:numFmt w:val="bullet"/>
+      <w:lvlText w:val=""/>
+      <w:lvlJc w:val="left"/>
+      <w:pPr>
+        <w:ind w:left="2160" w:hanging="360"/>
+      </w:pPr>
+      <w:rPr>
+        <w:rFonts w:ascii="Wingdings" w:hAnsi="Wingdings" w:hint="default"/>
+      </w:rPr>
+    </w:lvl>
+    <w:lvl w:ilvl="3" w:tplc="04090001" w:tentative="1">
+      <w:start w:val="1"/>
+      <w:numFmt w:val="bullet"/>
+      <w:lvlText w:val=""/>
+      <w:lvlJc w:val="left"/>
+      <w:pPr>
+        <w:ind w:left="2880" w:hanging="360"/>
+      </w:pPr>
+      <w:rPr>
+        <w:rFonts w:ascii="Symbol" w:hAnsi="Symbol" w:hint="default"/>
+      </w:rPr>
+    </w:lvl>
+    <w:lvl w:ilvl="4" w:tplc="04090003" w:tentative="1">
+      <w:start w:val="1"/>
+      <w:numFmt w:val="bullet"/>
+      <w:lvlText w:val="o"/>
+      <w:lvlJc w:val="left"/>
+      <w:pPr>
+        <w:ind w:left="3600" w:hanging="360"/>
+      </w:pPr>
+      <w:rPr>
+        <w:rFonts w:ascii="Courier New" w:hAnsi="Courier New" w:cs="Courier New" w:hint="default"/>
+      </w:rPr>
+    </w:lvl>
+    <w:lvl w:ilvl="5" w:tplc="04090005" w:tentative="1">
+      <w:start w:val="1"/>
+      <w:numFmt w:val="bullet"/>
+      <w:lvlText w:val=""/>
+      <w:lvlJc w:val="left"/>
+      <w:pPr>
+        <w:ind w:left="4320" w:hanging="360"/>
+      </w:pPr>
+      <w:rPr>
+        <w:rFonts w:ascii="Wingdings" w:hAnsi="Wingdings" w:hint="default"/>
+      </w:rPr>
+    </w:lvl>
+    <w:lvl w:ilvl="6" w:tplc="04090001" w:tentative="1">
+      <w:start w:val="1"/>
+      <w:numFmt w:val="bullet"/>
+      <w:lvlText w:val=""/>
+      <w:lvlJc w:val="left"/>
+      <w:pPr>
+        <w:ind w:left="5040" w:hanging="360"/>
+      </w:pPr>
+      <w:rPr>
+        <w:rFonts w:ascii="Symbol" w:hAnsi="Symbol" w:hint="default"/>
+      </w:rPr>
+    </w:lvl>
+    <w:lvl w:ilvl="7" w:tplc="04090003" w:tentative="1">
+      <w:start w:val="1"/>
+      <w:numFmt w:val="bullet"/>
+      <w:lvlText w:val="o"/>
+      <w:lvlJc w:val="left"/>
+      <w:pPr>
+        <w:ind w:left="5760" w:hanging="360"/>
+      </w:pPr>
+      <w:rPr>
+        <w:rFonts w:ascii="Courier New" w:hAnsi="Courier New" w:cs="Courier New" w:hint="default"/>
+      </w:rPr>
+    </w:lvl>
+    <w:lvl w:ilvl="8" w:tplc="04090005" w:tentative="1">
+      <w:start w:val="1"/>
+      <w:numFmt w:val="bullet"/>
+      <w:lvlText w:val=""/>
+      <w:lvlJc w:val="left"/>
+      <w:pPr>
+        <w:ind w:left="6480" w:hanging="360"/>
+      </w:pPr>
+      <w:rPr>
+        <w:rFonts w:ascii="Wingdings" w:hAnsi="Wingdings" w:hint="default"/>
+      </w:rPr>
+    </w:lvl>
+  </w:abstractNum>
+  <w:abstractNum w:abstractNumId="1" w15:restartNumberingAfterBreak="0">
     <w:nsid w:val="07AC0A72"/>
     <w:multiLevelType w:val="hybridMultilevel"/>
     <w:tmpl w:val="F0101702"/>
@@ -4725,7 +6395,7 @@
       </w:pPr>
     </w:lvl>
   </w:abstractNum>
-  <w:abstractNum w:abstractNumId="1" w15:restartNumberingAfterBreak="0">
+  <w:abstractNum w:abstractNumId="2" w15:restartNumberingAfterBreak="0">
     <w:nsid w:val="080D10F5"/>
     <w:multiLevelType w:val="hybridMultilevel"/>
     <w:tmpl w:val="114E1EEA"/>
@@ -4860,7 +6530,7 @@
       </w:pPr>
     </w:lvl>
   </w:abstractNum>
-  <w:abstractNum w:abstractNumId="2" w15:restartNumberingAfterBreak="0">
+  <w:abstractNum w:abstractNumId="3" w15:restartNumberingAfterBreak="0">
     <w:nsid w:val="082358B9"/>
     <w:multiLevelType w:val="hybridMultilevel"/>
     <w:tmpl w:val="74E4F06E"/>
@@ -4949,7 +6619,120 @@
       </w:pPr>
     </w:lvl>
   </w:abstractNum>
-  <w:abstractNum w:abstractNumId="3" w15:restartNumberingAfterBreak="0">
+  <w:abstractNum w:abstractNumId="4" w15:restartNumberingAfterBreak="0">
+    <w:nsid w:val="082C2ED4"/>
+    <w:multiLevelType w:val="hybridMultilevel"/>
+    <w:tmpl w:val="6C020FF8"/>
+    <w:lvl w:ilvl="0" w:tplc="04090001">
+      <w:start w:val="1"/>
+      <w:numFmt w:val="bullet"/>
+      <w:lvlText w:val=""/>
+      <w:lvlJc w:val="left"/>
+      <w:pPr>
+        <w:ind w:left="1440" w:hanging="360"/>
+      </w:pPr>
+      <w:rPr>
+        <w:rFonts w:ascii="Symbol" w:hAnsi="Symbol" w:hint="default"/>
+      </w:rPr>
+    </w:lvl>
+    <w:lvl w:ilvl="1" w:tplc="04090003" w:tentative="1">
+      <w:start w:val="1"/>
+      <w:numFmt w:val="bullet"/>
+      <w:lvlText w:val="o"/>
+      <w:lvlJc w:val="left"/>
+      <w:pPr>
+        <w:ind w:left="2160" w:hanging="360"/>
+      </w:pPr>
+      <w:rPr>
+        <w:rFonts w:ascii="Courier New" w:hAnsi="Courier New" w:cs="Courier New" w:hint="default"/>
+      </w:rPr>
+    </w:lvl>
+    <w:lvl w:ilvl="2" w:tplc="04090005" w:tentative="1">
+      <w:start w:val="1"/>
+      <w:numFmt w:val="bullet"/>
+      <w:lvlText w:val=""/>
+      <w:lvlJc w:val="left"/>
+      <w:pPr>
+        <w:ind w:left="2880" w:hanging="360"/>
+      </w:pPr>
+      <w:rPr>
+        <w:rFonts w:ascii="Wingdings" w:hAnsi="Wingdings" w:hint="default"/>
+      </w:rPr>
+    </w:lvl>
+    <w:lvl w:ilvl="3" w:tplc="04090001" w:tentative="1">
+      <w:start w:val="1"/>
+      <w:numFmt w:val="bullet"/>
+      <w:lvlText w:val=""/>
+      <w:lvlJc w:val="left"/>
+      <w:pPr>
+        <w:ind w:left="3600" w:hanging="360"/>
+      </w:pPr>
+      <w:rPr>
+        <w:rFonts w:ascii="Symbol" w:hAnsi="Symbol" w:hint="default"/>
+      </w:rPr>
+    </w:lvl>
+    <w:lvl w:ilvl="4" w:tplc="04090003" w:tentative="1">
+      <w:start w:val="1"/>
+      <w:numFmt w:val="bullet"/>
+      <w:lvlText w:val="o"/>
+      <w:lvlJc w:val="left"/>
+      <w:pPr>
+        <w:ind w:left="4320" w:hanging="360"/>
+      </w:pPr>
+      <w:rPr>
+        <w:rFonts w:ascii="Courier New" w:hAnsi="Courier New" w:cs="Courier New" w:hint="default"/>
+      </w:rPr>
+    </w:lvl>
+    <w:lvl w:ilvl="5" w:tplc="04090005" w:tentative="1">
+      <w:start w:val="1"/>
+      <w:numFmt w:val="bullet"/>
+      <w:lvlText w:val=""/>
+      <w:lvlJc w:val="left"/>
+      <w:pPr>
+        <w:ind w:left="5040" w:hanging="360"/>
+      </w:pPr>
+      <w:rPr>
+        <w:rFonts w:ascii="Wingdings" w:hAnsi="Wingdings" w:hint="default"/>
+      </w:rPr>
+    </w:lvl>
+    <w:lvl w:ilvl="6" w:tplc="04090001" w:tentative="1">
+      <w:start w:val="1"/>
+      <w:numFmt w:val="bullet"/>
+      <w:lvlText w:val=""/>
+      <w:lvlJc w:val="left"/>
+      <w:pPr>
+        <w:ind w:left="5760" w:hanging="360"/>
+      </w:pPr>
+      <w:rPr>
+        <w:rFonts w:ascii="Symbol" w:hAnsi="Symbol" w:hint="default"/>
+      </w:rPr>
+    </w:lvl>
+    <w:lvl w:ilvl="7" w:tplc="04090003" w:tentative="1">
+      <w:start w:val="1"/>
+      <w:numFmt w:val="bullet"/>
+      <w:lvlText w:val="o"/>
+      <w:lvlJc w:val="left"/>
+      <w:pPr>
+        <w:ind w:left="6480" w:hanging="360"/>
+      </w:pPr>
+      <w:rPr>
+        <w:rFonts w:ascii="Courier New" w:hAnsi="Courier New" w:cs="Courier New" w:hint="default"/>
+      </w:rPr>
+    </w:lvl>
+    <w:lvl w:ilvl="8" w:tplc="04090005" w:tentative="1">
+      <w:start w:val="1"/>
+      <w:numFmt w:val="bullet"/>
+      <w:lvlText w:val=""/>
+      <w:lvlJc w:val="left"/>
+      <w:pPr>
+        <w:ind w:left="7200" w:hanging="360"/>
+      </w:pPr>
+      <w:rPr>
+        <w:rFonts w:ascii="Wingdings" w:hAnsi="Wingdings" w:hint="default"/>
+      </w:rPr>
+    </w:lvl>
+  </w:abstractNum>
+  <w:abstractNum w:abstractNumId="5" w15:restartNumberingAfterBreak="0">
     <w:nsid w:val="09FF2174"/>
     <w:multiLevelType w:val="hybridMultilevel"/>
     <w:tmpl w:val="EA6028DC"/>
@@ -5038,7 +6821,7 @@
       </w:pPr>
     </w:lvl>
   </w:abstractNum>
-  <w:abstractNum w:abstractNumId="4" w15:restartNumberingAfterBreak="0">
+  <w:abstractNum w:abstractNumId="6" w15:restartNumberingAfterBreak="0">
     <w:nsid w:val="0F987C49"/>
     <w:multiLevelType w:val="hybridMultilevel"/>
     <w:tmpl w:val="80025D28"/>
@@ -5151,7 +6934,7 @@
       </w:rPr>
     </w:lvl>
   </w:abstractNum>
-  <w:abstractNum w:abstractNumId="5" w15:restartNumberingAfterBreak="0">
+  <w:abstractNum w:abstractNumId="7" w15:restartNumberingAfterBreak="0">
     <w:nsid w:val="0FD750A7"/>
     <w:multiLevelType w:val="hybridMultilevel"/>
     <w:tmpl w:val="D396DB32"/>
@@ -5237,7 +7020,7 @@
       </w:pPr>
     </w:lvl>
   </w:abstractNum>
-  <w:abstractNum w:abstractNumId="6" w15:restartNumberingAfterBreak="0">
+  <w:abstractNum w:abstractNumId="8" w15:restartNumberingAfterBreak="0">
     <w:nsid w:val="116A3E20"/>
     <w:multiLevelType w:val="hybridMultilevel"/>
     <w:tmpl w:val="1B003516"/>
@@ -5323,7 +7106,7 @@
       </w:pPr>
     </w:lvl>
   </w:abstractNum>
-  <w:abstractNum w:abstractNumId="7" w15:restartNumberingAfterBreak="0">
+  <w:abstractNum w:abstractNumId="9" w15:restartNumberingAfterBreak="0">
     <w:nsid w:val="130C582B"/>
     <w:multiLevelType w:val="hybridMultilevel"/>
     <w:tmpl w:val="8272DA12"/>
@@ -5412,7 +7195,120 @@
       </w:pPr>
     </w:lvl>
   </w:abstractNum>
-  <w:abstractNum w:abstractNumId="8" w15:restartNumberingAfterBreak="0">
+  <w:abstractNum w:abstractNumId="10" w15:restartNumberingAfterBreak="0">
+    <w:nsid w:val="170B2B08"/>
+    <w:multiLevelType w:val="hybridMultilevel"/>
+    <w:tmpl w:val="1D30FE74"/>
+    <w:lvl w:ilvl="0" w:tplc="04090001">
+      <w:start w:val="1"/>
+      <w:numFmt w:val="bullet"/>
+      <w:lvlText w:val=""/>
+      <w:lvlJc w:val="left"/>
+      <w:pPr>
+        <w:ind w:left="720" w:hanging="360"/>
+      </w:pPr>
+      <w:rPr>
+        <w:rFonts w:ascii="Symbol" w:hAnsi="Symbol" w:hint="default"/>
+      </w:rPr>
+    </w:lvl>
+    <w:lvl w:ilvl="1" w:tplc="04090003" w:tentative="1">
+      <w:start w:val="1"/>
+      <w:numFmt w:val="bullet"/>
+      <w:lvlText w:val="o"/>
+      <w:lvlJc w:val="left"/>
+      <w:pPr>
+        <w:ind w:left="1440" w:hanging="360"/>
+      </w:pPr>
+      <w:rPr>
+        <w:rFonts w:ascii="Courier New" w:hAnsi="Courier New" w:cs="Courier New" w:hint="default"/>
+      </w:rPr>
+    </w:lvl>
+    <w:lvl w:ilvl="2" w:tplc="04090005" w:tentative="1">
+      <w:start w:val="1"/>
+      <w:numFmt w:val="bullet"/>
+      <w:lvlText w:val=""/>
+      <w:lvlJc w:val="left"/>
+      <w:pPr>
+        <w:ind w:left="2160" w:hanging="360"/>
+      </w:pPr>
+      <w:rPr>
+        <w:rFonts w:ascii="Wingdings" w:hAnsi="Wingdings" w:hint="default"/>
+      </w:rPr>
+    </w:lvl>
+    <w:lvl w:ilvl="3" w:tplc="04090001" w:tentative="1">
+      <w:start w:val="1"/>
+      <w:numFmt w:val="bullet"/>
+      <w:lvlText w:val=""/>
+      <w:lvlJc w:val="left"/>
+      <w:pPr>
+        <w:ind w:left="2880" w:hanging="360"/>
+      </w:pPr>
+      <w:rPr>
+        <w:rFonts w:ascii="Symbol" w:hAnsi="Symbol" w:hint="default"/>
+      </w:rPr>
+    </w:lvl>
+    <w:lvl w:ilvl="4" w:tplc="04090003" w:tentative="1">
+      <w:start w:val="1"/>
+      <w:numFmt w:val="bullet"/>
+      <w:lvlText w:val="o"/>
+      <w:lvlJc w:val="left"/>
+      <w:pPr>
+        <w:ind w:left="3600" w:hanging="360"/>
+      </w:pPr>
+      <w:rPr>
+        <w:rFonts w:ascii="Courier New" w:hAnsi="Courier New" w:cs="Courier New" w:hint="default"/>
+      </w:rPr>
+    </w:lvl>
+    <w:lvl w:ilvl="5" w:tplc="04090005" w:tentative="1">
+      <w:start w:val="1"/>
+      <w:numFmt w:val="bullet"/>
+      <w:lvlText w:val=""/>
+      <w:lvlJc w:val="left"/>
+      <w:pPr>
+        <w:ind w:left="4320" w:hanging="360"/>
+      </w:pPr>
+      <w:rPr>
+        <w:rFonts w:ascii="Wingdings" w:hAnsi="Wingdings" w:hint="default"/>
+      </w:rPr>
+    </w:lvl>
+    <w:lvl w:ilvl="6" w:tplc="04090001" w:tentative="1">
+      <w:start w:val="1"/>
+      <w:numFmt w:val="bullet"/>
+      <w:lvlText w:val=""/>
+      <w:lvlJc w:val="left"/>
+      <w:pPr>
+        <w:ind w:left="5040" w:hanging="360"/>
+      </w:pPr>
+      <w:rPr>
+        <w:rFonts w:ascii="Symbol" w:hAnsi="Symbol" w:hint="default"/>
+      </w:rPr>
+    </w:lvl>
+    <w:lvl w:ilvl="7" w:tplc="04090003" w:tentative="1">
+      <w:start w:val="1"/>
+      <w:numFmt w:val="bullet"/>
+      <w:lvlText w:val="o"/>
+      <w:lvlJc w:val="left"/>
+      <w:pPr>
+        <w:ind w:left="5760" w:hanging="360"/>
+      </w:pPr>
+      <w:rPr>
+        <w:rFonts w:ascii="Courier New" w:hAnsi="Courier New" w:cs="Courier New" w:hint="default"/>
+      </w:rPr>
+    </w:lvl>
+    <w:lvl w:ilvl="8" w:tplc="04090005" w:tentative="1">
+      <w:start w:val="1"/>
+      <w:numFmt w:val="bullet"/>
+      <w:lvlText w:val=""/>
+      <w:lvlJc w:val="left"/>
+      <w:pPr>
+        <w:ind w:left="6480" w:hanging="360"/>
+      </w:pPr>
+      <w:rPr>
+        <w:rFonts w:ascii="Wingdings" w:hAnsi="Wingdings" w:hint="default"/>
+      </w:rPr>
+    </w:lvl>
+  </w:abstractNum>
+  <w:abstractNum w:abstractNumId="11" w15:restartNumberingAfterBreak="0">
     <w:nsid w:val="1A8808C3"/>
     <w:multiLevelType w:val="hybridMultilevel"/>
     <w:tmpl w:val="24CC1222"/>
@@ -5501,7 +7397,7 @@
       </w:pPr>
     </w:lvl>
   </w:abstractNum>
-  <w:abstractNum w:abstractNumId="9" w15:restartNumberingAfterBreak="0">
+  <w:abstractNum w:abstractNumId="12" w15:restartNumberingAfterBreak="0">
     <w:nsid w:val="1C20328F"/>
     <w:multiLevelType w:val="hybridMultilevel"/>
     <w:tmpl w:val="4260ADB0"/>
@@ -5590,7 +7486,7 @@
       </w:pPr>
     </w:lvl>
   </w:abstractNum>
-  <w:abstractNum w:abstractNumId="10" w15:restartNumberingAfterBreak="0">
+  <w:abstractNum w:abstractNumId="13" w15:restartNumberingAfterBreak="0">
     <w:nsid w:val="1D590A49"/>
     <w:multiLevelType w:val="hybridMultilevel"/>
     <w:tmpl w:val="8398D1C0"/>
@@ -5676,7 +7572,120 @@
       </w:pPr>
     </w:lvl>
   </w:abstractNum>
-  <w:abstractNum w:abstractNumId="11" w15:restartNumberingAfterBreak="0">
+  <w:abstractNum w:abstractNumId="14" w15:restartNumberingAfterBreak="0">
+    <w:nsid w:val="28004F48"/>
+    <w:multiLevelType w:val="hybridMultilevel"/>
+    <w:tmpl w:val="9EBC2364"/>
+    <w:lvl w:ilvl="0" w:tplc="04090001">
+      <w:start w:val="1"/>
+      <w:numFmt w:val="bullet"/>
+      <w:lvlText w:val=""/>
+      <w:lvlJc w:val="left"/>
+      <w:pPr>
+        <w:ind w:left="720" w:hanging="360"/>
+      </w:pPr>
+      <w:rPr>
+        <w:rFonts w:ascii="Symbol" w:hAnsi="Symbol" w:hint="default"/>
+      </w:rPr>
+    </w:lvl>
+    <w:lvl w:ilvl="1" w:tplc="04090003" w:tentative="1">
+      <w:start w:val="1"/>
+      <w:numFmt w:val="bullet"/>
+      <w:lvlText w:val="o"/>
+      <w:lvlJc w:val="left"/>
+      <w:pPr>
+        <w:ind w:left="1440" w:hanging="360"/>
+      </w:pPr>
+      <w:rPr>
+        <w:rFonts w:ascii="Courier New" w:hAnsi="Courier New" w:cs="Courier New" w:hint="default"/>
+      </w:rPr>
+    </w:lvl>
+    <w:lvl w:ilvl="2" w:tplc="04090005" w:tentative="1">
+      <w:start w:val="1"/>
+      <w:numFmt w:val="bullet"/>
+      <w:lvlText w:val=""/>
+      <w:lvlJc w:val="left"/>
+      <w:pPr>
+        <w:ind w:left="2160" w:hanging="360"/>
+      </w:pPr>
+      <w:rPr>
+        <w:rFonts w:ascii="Wingdings" w:hAnsi="Wingdings" w:hint="default"/>
+      </w:rPr>
+    </w:lvl>
+    <w:lvl w:ilvl="3" w:tplc="04090001" w:tentative="1">
+      <w:start w:val="1"/>
+      <w:numFmt w:val="bullet"/>
+      <w:lvlText w:val=""/>
+      <w:lvlJc w:val="left"/>
+      <w:pPr>
+        <w:ind w:left="2880" w:hanging="360"/>
+      </w:pPr>
+      <w:rPr>
+        <w:rFonts w:ascii="Symbol" w:hAnsi="Symbol" w:hint="default"/>
+      </w:rPr>
+    </w:lvl>
+    <w:lvl w:ilvl="4" w:tplc="04090003" w:tentative="1">
+      <w:start w:val="1"/>
+      <w:numFmt w:val="bullet"/>
+      <w:lvlText w:val="o"/>
+      <w:lvlJc w:val="left"/>
+      <w:pPr>
+        <w:ind w:left="3600" w:hanging="360"/>
+      </w:pPr>
+      <w:rPr>
+        <w:rFonts w:ascii="Courier New" w:hAnsi="Courier New" w:cs="Courier New" w:hint="default"/>
+      </w:rPr>
+    </w:lvl>
+    <w:lvl w:ilvl="5" w:tplc="04090005" w:tentative="1">
+      <w:start w:val="1"/>
+      <w:numFmt w:val="bullet"/>
+      <w:lvlText w:val=""/>
+      <w:lvlJc w:val="left"/>
+      <w:pPr>
+        <w:ind w:left="4320" w:hanging="360"/>
+      </w:pPr>
+      <w:rPr>
+        <w:rFonts w:ascii="Wingdings" w:hAnsi="Wingdings" w:hint="default"/>
+      </w:rPr>
+    </w:lvl>
+    <w:lvl w:ilvl="6" w:tplc="04090001" w:tentative="1">
+      <w:start w:val="1"/>
+      <w:numFmt w:val="bullet"/>
+      <w:lvlText w:val=""/>
+      <w:lvlJc w:val="left"/>
+      <w:pPr>
+        <w:ind w:left="5040" w:hanging="360"/>
+      </w:pPr>
+      <w:rPr>
+        <w:rFonts w:ascii="Symbol" w:hAnsi="Symbol" w:hint="default"/>
+      </w:rPr>
+    </w:lvl>
+    <w:lvl w:ilvl="7" w:tplc="04090003" w:tentative="1">
+      <w:start w:val="1"/>
+      <w:numFmt w:val="bullet"/>
+      <w:lvlText w:val="o"/>
+      <w:lvlJc w:val="left"/>
+      <w:pPr>
+        <w:ind w:left="5760" w:hanging="360"/>
+      </w:pPr>
+      <w:rPr>
+        <w:rFonts w:ascii="Courier New" w:hAnsi="Courier New" w:cs="Courier New" w:hint="default"/>
+      </w:rPr>
+    </w:lvl>
+    <w:lvl w:ilvl="8" w:tplc="04090005" w:tentative="1">
+      <w:start w:val="1"/>
+      <w:numFmt w:val="bullet"/>
+      <w:lvlText w:val=""/>
+      <w:lvlJc w:val="left"/>
+      <w:pPr>
+        <w:ind w:left="6480" w:hanging="360"/>
+      </w:pPr>
+      <w:rPr>
+        <w:rFonts w:ascii="Wingdings" w:hAnsi="Wingdings" w:hint="default"/>
+      </w:rPr>
+    </w:lvl>
+  </w:abstractNum>
+  <w:abstractNum w:abstractNumId="15" w15:restartNumberingAfterBreak="0">
     <w:nsid w:val="2A96785C"/>
     <w:multiLevelType w:val="hybridMultilevel"/>
     <w:tmpl w:val="64AEF70A"/>
@@ -5765,7 +7774,7 @@
       </w:pPr>
     </w:lvl>
   </w:abstractNum>
-  <w:abstractNum w:abstractNumId="12" w15:restartNumberingAfterBreak="0">
+  <w:abstractNum w:abstractNumId="16" w15:restartNumberingAfterBreak="0">
     <w:nsid w:val="2AC9253D"/>
     <w:multiLevelType w:val="hybridMultilevel"/>
     <w:tmpl w:val="A78C454A"/>
@@ -5854,7 +7863,7 @@
       </w:pPr>
     </w:lvl>
   </w:abstractNum>
-  <w:abstractNum w:abstractNumId="13" w15:restartNumberingAfterBreak="0">
+  <w:abstractNum w:abstractNumId="17" w15:restartNumberingAfterBreak="0">
     <w:nsid w:val="2E9719DB"/>
     <w:multiLevelType w:val="hybridMultilevel"/>
     <w:tmpl w:val="5ED0E874"/>
@@ -5943,7 +7952,7 @@
       </w:pPr>
     </w:lvl>
   </w:abstractNum>
-  <w:abstractNum w:abstractNumId="14" w15:restartNumberingAfterBreak="0">
+  <w:abstractNum w:abstractNumId="18" w15:restartNumberingAfterBreak="0">
     <w:nsid w:val="369241C8"/>
     <w:multiLevelType w:val="hybridMultilevel"/>
     <w:tmpl w:val="7A9C58DE"/>
@@ -6032,7 +8041,7 @@
       </w:pPr>
     </w:lvl>
   </w:abstractNum>
-  <w:abstractNum w:abstractNumId="15" w15:restartNumberingAfterBreak="0">
+  <w:abstractNum w:abstractNumId="19" w15:restartNumberingAfterBreak="0">
     <w:nsid w:val="39C3202D"/>
     <w:multiLevelType w:val="hybridMultilevel"/>
     <w:tmpl w:val="6900A34E"/>
@@ -6121,7 +8130,120 @@
       </w:pPr>
     </w:lvl>
   </w:abstractNum>
-  <w:abstractNum w:abstractNumId="16" w15:restartNumberingAfterBreak="0">
+  <w:abstractNum w:abstractNumId="20" w15:restartNumberingAfterBreak="0">
+    <w:nsid w:val="3E157560"/>
+    <w:multiLevelType w:val="hybridMultilevel"/>
+    <w:tmpl w:val="6A0CB4DC"/>
+    <w:lvl w:ilvl="0" w:tplc="04090001">
+      <w:start w:val="1"/>
+      <w:numFmt w:val="bullet"/>
+      <w:lvlText w:val=""/>
+      <w:lvlJc w:val="left"/>
+      <w:pPr>
+        <w:ind w:left="720" w:hanging="360"/>
+      </w:pPr>
+      <w:rPr>
+        <w:rFonts w:ascii="Symbol" w:hAnsi="Symbol" w:hint="default"/>
+      </w:rPr>
+    </w:lvl>
+    <w:lvl w:ilvl="1" w:tplc="04090003" w:tentative="1">
+      <w:start w:val="1"/>
+      <w:numFmt w:val="bullet"/>
+      <w:lvlText w:val="o"/>
+      <w:lvlJc w:val="left"/>
+      <w:pPr>
+        <w:ind w:left="1440" w:hanging="360"/>
+      </w:pPr>
+      <w:rPr>
+        <w:rFonts w:ascii="Courier New" w:hAnsi="Courier New" w:cs="Courier New" w:hint="default"/>
+      </w:rPr>
+    </w:lvl>
+    <w:lvl w:ilvl="2" w:tplc="04090005" w:tentative="1">
+      <w:start w:val="1"/>
+      <w:numFmt w:val="bullet"/>
+      <w:lvlText w:val=""/>
+      <w:lvlJc w:val="left"/>
+      <w:pPr>
+        <w:ind w:left="2160" w:hanging="360"/>
+      </w:pPr>
+      <w:rPr>
+        <w:rFonts w:ascii="Wingdings" w:hAnsi="Wingdings" w:hint="default"/>
+      </w:rPr>
+    </w:lvl>
+    <w:lvl w:ilvl="3" w:tplc="04090001" w:tentative="1">
+      <w:start w:val="1"/>
+      <w:numFmt w:val="bullet"/>
+      <w:lvlText w:val=""/>
+      <w:lvlJc w:val="left"/>
+      <w:pPr>
+        <w:ind w:left="2880" w:hanging="360"/>
+      </w:pPr>
+      <w:rPr>
+        <w:rFonts w:ascii="Symbol" w:hAnsi="Symbol" w:hint="default"/>
+      </w:rPr>
+    </w:lvl>
+    <w:lvl w:ilvl="4" w:tplc="04090003" w:tentative="1">
+      <w:start w:val="1"/>
+      <w:numFmt w:val="bullet"/>
+      <w:lvlText w:val="o"/>
+      <w:lvlJc w:val="left"/>
+      <w:pPr>
+        <w:ind w:left="3600" w:hanging="360"/>
+      </w:pPr>
+      <w:rPr>
+        <w:rFonts w:ascii="Courier New" w:hAnsi="Courier New" w:cs="Courier New" w:hint="default"/>
+      </w:rPr>
+    </w:lvl>
+    <w:lvl w:ilvl="5" w:tplc="04090005" w:tentative="1">
+      <w:start w:val="1"/>
+      <w:numFmt w:val="bullet"/>
+      <w:lvlText w:val=""/>
+      <w:lvlJc w:val="left"/>
+      <w:pPr>
+        <w:ind w:left="4320" w:hanging="360"/>
+      </w:pPr>
+      <w:rPr>
+        <w:rFonts w:ascii="Wingdings" w:hAnsi="Wingdings" w:hint="default"/>
+      </w:rPr>
+    </w:lvl>
+    <w:lvl w:ilvl="6" w:tplc="04090001" w:tentative="1">
+      <w:start w:val="1"/>
+      <w:numFmt w:val="bullet"/>
+      <w:lvlText w:val=""/>
+      <w:lvlJc w:val="left"/>
+      <w:pPr>
+        <w:ind w:left="5040" w:hanging="360"/>
+      </w:pPr>
+      <w:rPr>
+        <w:rFonts w:ascii="Symbol" w:hAnsi="Symbol" w:hint="default"/>
+      </w:rPr>
+    </w:lvl>
+    <w:lvl w:ilvl="7" w:tplc="04090003" w:tentative="1">
+      <w:start w:val="1"/>
+      <w:numFmt w:val="bullet"/>
+      <w:lvlText w:val="o"/>
+      <w:lvlJc w:val="left"/>
+      <w:pPr>
+        <w:ind w:left="5760" w:hanging="360"/>
+      </w:pPr>
+      <w:rPr>
+        <w:rFonts w:ascii="Courier New" w:hAnsi="Courier New" w:cs="Courier New" w:hint="default"/>
+      </w:rPr>
+    </w:lvl>
+    <w:lvl w:ilvl="8" w:tplc="04090005" w:tentative="1">
+      <w:start w:val="1"/>
+      <w:numFmt w:val="bullet"/>
+      <w:lvlText w:val=""/>
+      <w:lvlJc w:val="left"/>
+      <w:pPr>
+        <w:ind w:left="6480" w:hanging="360"/>
+      </w:pPr>
+      <w:rPr>
+        <w:rFonts w:ascii="Wingdings" w:hAnsi="Wingdings" w:hint="default"/>
+      </w:rPr>
+    </w:lvl>
+  </w:abstractNum>
+  <w:abstractNum w:abstractNumId="21" w15:restartNumberingAfterBreak="0">
     <w:nsid w:val="3F043D81"/>
     <w:multiLevelType w:val="hybridMultilevel"/>
     <w:tmpl w:val="81BA392A"/>
@@ -6234,7 +8356,7 @@
       </w:rPr>
     </w:lvl>
   </w:abstractNum>
-  <w:abstractNum w:abstractNumId="17" w15:restartNumberingAfterBreak="0">
+  <w:abstractNum w:abstractNumId="22" w15:restartNumberingAfterBreak="0">
     <w:nsid w:val="42893558"/>
     <w:multiLevelType w:val="multilevel"/>
     <w:tmpl w:val="7910CAF4"/>
@@ -6347,7 +8469,7 @@
       </w:pPr>
     </w:lvl>
   </w:abstractNum>
-  <w:abstractNum w:abstractNumId="18" w15:restartNumberingAfterBreak="0">
+  <w:abstractNum w:abstractNumId="23" w15:restartNumberingAfterBreak="0">
     <w:nsid w:val="461D075D"/>
     <w:multiLevelType w:val="hybridMultilevel"/>
     <w:tmpl w:val="39BC4036"/>
@@ -6436,7 +8558,120 @@
       </w:pPr>
     </w:lvl>
   </w:abstractNum>
-  <w:abstractNum w:abstractNumId="19" w15:restartNumberingAfterBreak="0">
+  <w:abstractNum w:abstractNumId="24" w15:restartNumberingAfterBreak="0">
+    <w:nsid w:val="4882737A"/>
+    <w:multiLevelType w:val="hybridMultilevel"/>
+    <w:tmpl w:val="E604DB54"/>
+    <w:lvl w:ilvl="0" w:tplc="04090001">
+      <w:start w:val="1"/>
+      <w:numFmt w:val="bullet"/>
+      <w:lvlText w:val=""/>
+      <w:lvlJc w:val="left"/>
+      <w:pPr>
+        <w:ind w:left="720" w:hanging="360"/>
+      </w:pPr>
+      <w:rPr>
+        <w:rFonts w:ascii="Symbol" w:hAnsi="Symbol" w:hint="default"/>
+      </w:rPr>
+    </w:lvl>
+    <w:lvl w:ilvl="1" w:tplc="04090003" w:tentative="1">
+      <w:start w:val="1"/>
+      <w:numFmt w:val="bullet"/>
+      <w:lvlText w:val="o"/>
+      <w:lvlJc w:val="left"/>
+      <w:pPr>
+        <w:ind w:left="1440" w:hanging="360"/>
+      </w:pPr>
+      <w:rPr>
+        <w:rFonts w:ascii="Courier New" w:hAnsi="Courier New" w:cs="Courier New" w:hint="default"/>
+      </w:rPr>
+    </w:lvl>
+    <w:lvl w:ilvl="2" w:tplc="04090005" w:tentative="1">
+      <w:start w:val="1"/>
+      <w:numFmt w:val="bullet"/>
+      <w:lvlText w:val=""/>
+      <w:lvlJc w:val="left"/>
+      <w:pPr>
+        <w:ind w:left="2160" w:hanging="360"/>
+      </w:pPr>
+      <w:rPr>
+        <w:rFonts w:ascii="Wingdings" w:hAnsi="Wingdings" w:hint="default"/>
+      </w:rPr>
+    </w:lvl>
+    <w:lvl w:ilvl="3" w:tplc="04090001" w:tentative="1">
+      <w:start w:val="1"/>
+      <w:numFmt w:val="bullet"/>
+      <w:lvlText w:val=""/>
+      <w:lvlJc w:val="left"/>
+      <w:pPr>
+        <w:ind w:left="2880" w:hanging="360"/>
+      </w:pPr>
+      <w:rPr>
+        <w:rFonts w:ascii="Symbol" w:hAnsi="Symbol" w:hint="default"/>
+      </w:rPr>
+    </w:lvl>
+    <w:lvl w:ilvl="4" w:tplc="04090003" w:tentative="1">
+      <w:start w:val="1"/>
+      <w:numFmt w:val="bullet"/>
+      <w:lvlText w:val="o"/>
+      <w:lvlJc w:val="left"/>
+      <w:pPr>
+        <w:ind w:left="3600" w:hanging="360"/>
+      </w:pPr>
+      <w:rPr>
+        <w:rFonts w:ascii="Courier New" w:hAnsi="Courier New" w:cs="Courier New" w:hint="default"/>
+      </w:rPr>
+    </w:lvl>
+    <w:lvl w:ilvl="5" w:tplc="04090005" w:tentative="1">
+      <w:start w:val="1"/>
+      <w:numFmt w:val="bullet"/>
+      <w:lvlText w:val=""/>
+      <w:lvlJc w:val="left"/>
+      <w:pPr>
+        <w:ind w:left="4320" w:hanging="360"/>
+      </w:pPr>
+      <w:rPr>
+        <w:rFonts w:ascii="Wingdings" w:hAnsi="Wingdings" w:hint="default"/>
+      </w:rPr>
+    </w:lvl>
+    <w:lvl w:ilvl="6" w:tplc="04090001" w:tentative="1">
+      <w:start w:val="1"/>
+      <w:numFmt w:val="bullet"/>
+      <w:lvlText w:val=""/>
+      <w:lvlJc w:val="left"/>
+      <w:pPr>
+        <w:ind w:left="5040" w:hanging="360"/>
+      </w:pPr>
+      <w:rPr>
+        <w:rFonts w:ascii="Symbol" w:hAnsi="Symbol" w:hint="default"/>
+      </w:rPr>
+    </w:lvl>
+    <w:lvl w:ilvl="7" w:tplc="04090003" w:tentative="1">
+      <w:start w:val="1"/>
+      <w:numFmt w:val="bullet"/>
+      <w:lvlText w:val="o"/>
+      <w:lvlJc w:val="left"/>
+      <w:pPr>
+        <w:ind w:left="5760" w:hanging="360"/>
+      </w:pPr>
+      <w:rPr>
+        <w:rFonts w:ascii="Courier New" w:hAnsi="Courier New" w:cs="Courier New" w:hint="default"/>
+      </w:rPr>
+    </w:lvl>
+    <w:lvl w:ilvl="8" w:tplc="04090005" w:tentative="1">
+      <w:start w:val="1"/>
+      <w:numFmt w:val="bullet"/>
+      <w:lvlText w:val=""/>
+      <w:lvlJc w:val="left"/>
+      <w:pPr>
+        <w:ind w:left="6480" w:hanging="360"/>
+      </w:pPr>
+      <w:rPr>
+        <w:rFonts w:ascii="Wingdings" w:hAnsi="Wingdings" w:hint="default"/>
+      </w:rPr>
+    </w:lvl>
+  </w:abstractNum>
+  <w:abstractNum w:abstractNumId="25" w15:restartNumberingAfterBreak="0">
     <w:nsid w:val="4B7A3FA7"/>
     <w:multiLevelType w:val="hybridMultilevel"/>
     <w:tmpl w:val="B5FCF180"/>
@@ -6525,7 +8760,7 @@
       </w:pPr>
     </w:lvl>
   </w:abstractNum>
-  <w:abstractNum w:abstractNumId="20" w15:restartNumberingAfterBreak="0">
+  <w:abstractNum w:abstractNumId="26" w15:restartNumberingAfterBreak="0">
     <w:nsid w:val="55FF6DC3"/>
     <w:multiLevelType w:val="hybridMultilevel"/>
     <w:tmpl w:val="FDB80CCA"/>
@@ -6614,7 +8849,7 @@
       </w:pPr>
     </w:lvl>
   </w:abstractNum>
-  <w:abstractNum w:abstractNumId="21" w15:restartNumberingAfterBreak="0">
+  <w:abstractNum w:abstractNumId="27" w15:restartNumberingAfterBreak="0">
     <w:nsid w:val="561C4B1C"/>
     <w:multiLevelType w:val="hybridMultilevel"/>
     <w:tmpl w:val="4C329C1E"/>
@@ -6700,7 +8935,7 @@
       </w:pPr>
     </w:lvl>
   </w:abstractNum>
-  <w:abstractNum w:abstractNumId="22" w15:restartNumberingAfterBreak="0">
+  <w:abstractNum w:abstractNumId="28" w15:restartNumberingAfterBreak="0">
     <w:nsid w:val="56634C31"/>
     <w:multiLevelType w:val="hybridMultilevel"/>
     <w:tmpl w:val="811688C2"/>
@@ -6813,7 +9048,7 @@
       </w:rPr>
     </w:lvl>
   </w:abstractNum>
-  <w:abstractNum w:abstractNumId="23" w15:restartNumberingAfterBreak="0">
+  <w:abstractNum w:abstractNumId="29" w15:restartNumberingAfterBreak="0">
     <w:nsid w:val="5A070BF5"/>
     <w:multiLevelType w:val="hybridMultilevel"/>
     <w:tmpl w:val="9024285C"/>
@@ -6902,7 +9137,7 @@
       </w:pPr>
     </w:lvl>
   </w:abstractNum>
-  <w:abstractNum w:abstractNumId="24" w15:restartNumberingAfterBreak="0">
+  <w:abstractNum w:abstractNumId="30" w15:restartNumberingAfterBreak="0">
     <w:nsid w:val="5C3A65B9"/>
     <w:multiLevelType w:val="hybridMultilevel"/>
     <w:tmpl w:val="6900A34E"/>
@@ -6991,7 +9226,7 @@
       </w:pPr>
     </w:lvl>
   </w:abstractNum>
-  <w:abstractNum w:abstractNumId="25" w15:restartNumberingAfterBreak="0">
+  <w:abstractNum w:abstractNumId="31" w15:restartNumberingAfterBreak="0">
     <w:nsid w:val="61537D27"/>
     <w:multiLevelType w:val="hybridMultilevel"/>
     <w:tmpl w:val="6942A8D0"/>
@@ -7081,7 +9316,7 @@
       </w:pPr>
     </w:lvl>
   </w:abstractNum>
-  <w:abstractNum w:abstractNumId="26" w15:restartNumberingAfterBreak="0">
+  <w:abstractNum w:abstractNumId="32" w15:restartNumberingAfterBreak="0">
     <w:nsid w:val="6866538F"/>
     <w:multiLevelType w:val="hybridMultilevel"/>
     <w:tmpl w:val="7868BB94"/>
@@ -7170,7 +9405,7 @@
       </w:pPr>
     </w:lvl>
   </w:abstractNum>
-  <w:abstractNum w:abstractNumId="27" w15:restartNumberingAfterBreak="0">
+  <w:abstractNum w:abstractNumId="33" w15:restartNumberingAfterBreak="0">
     <w:nsid w:val="6CDF7247"/>
     <w:multiLevelType w:val="hybridMultilevel"/>
     <w:tmpl w:val="3AFC36CA"/>
@@ -7259,7 +9494,7 @@
       </w:pPr>
     </w:lvl>
   </w:abstractNum>
-  <w:abstractNum w:abstractNumId="28" w15:restartNumberingAfterBreak="0">
+  <w:abstractNum w:abstractNumId="34" w15:restartNumberingAfterBreak="0">
     <w:nsid w:val="6CF11AB0"/>
     <w:multiLevelType w:val="hybridMultilevel"/>
     <w:tmpl w:val="ED740F6C"/>
@@ -7348,7 +9583,7 @@
       </w:pPr>
     </w:lvl>
   </w:abstractNum>
-  <w:abstractNum w:abstractNumId="29" w15:restartNumberingAfterBreak="0">
+  <w:abstractNum w:abstractNumId="35" w15:restartNumberingAfterBreak="0">
     <w:nsid w:val="6E4F2764"/>
     <w:multiLevelType w:val="hybridMultilevel"/>
     <w:tmpl w:val="80CA3B5E"/>
@@ -7437,7 +9672,120 @@
       </w:pPr>
     </w:lvl>
   </w:abstractNum>
-  <w:abstractNum w:abstractNumId="30" w15:restartNumberingAfterBreak="0">
+  <w:abstractNum w:abstractNumId="36" w15:restartNumberingAfterBreak="0">
+    <w:nsid w:val="7BCF11CC"/>
+    <w:multiLevelType w:val="hybridMultilevel"/>
+    <w:tmpl w:val="BF001ADA"/>
+    <w:lvl w:ilvl="0" w:tplc="04090001">
+      <w:start w:val="1"/>
+      <w:numFmt w:val="bullet"/>
+      <w:lvlText w:val=""/>
+      <w:lvlJc w:val="left"/>
+      <w:pPr>
+        <w:ind w:left="720" w:hanging="360"/>
+      </w:pPr>
+      <w:rPr>
+        <w:rFonts w:ascii="Symbol" w:hAnsi="Symbol" w:hint="default"/>
+      </w:rPr>
+    </w:lvl>
+    <w:lvl w:ilvl="1" w:tplc="04090003" w:tentative="1">
+      <w:start w:val="1"/>
+      <w:numFmt w:val="bullet"/>
+      <w:lvlText w:val="o"/>
+      <w:lvlJc w:val="left"/>
+      <w:pPr>
+        <w:ind w:left="1440" w:hanging="360"/>
+      </w:pPr>
+      <w:rPr>
+        <w:rFonts w:ascii="Courier New" w:hAnsi="Courier New" w:cs="Courier New" w:hint="default"/>
+      </w:rPr>
+    </w:lvl>
+    <w:lvl w:ilvl="2" w:tplc="04090005" w:tentative="1">
+      <w:start w:val="1"/>
+      <w:numFmt w:val="bullet"/>
+      <w:lvlText w:val=""/>
+      <w:lvlJc w:val="left"/>
+      <w:pPr>
+        <w:ind w:left="2160" w:hanging="360"/>
+      </w:pPr>
+      <w:rPr>
+        <w:rFonts w:ascii="Wingdings" w:hAnsi="Wingdings" w:hint="default"/>
+      </w:rPr>
+    </w:lvl>
+    <w:lvl w:ilvl="3" w:tplc="04090001" w:tentative="1">
+      <w:start w:val="1"/>
+      <w:numFmt w:val="bullet"/>
+      <w:lvlText w:val=""/>
+      <w:lvlJc w:val="left"/>
+      <w:pPr>
+        <w:ind w:left="2880" w:hanging="360"/>
+      </w:pPr>
+      <w:rPr>
+        <w:rFonts w:ascii="Symbol" w:hAnsi="Symbol" w:hint="default"/>
+      </w:rPr>
+    </w:lvl>
+    <w:lvl w:ilvl="4" w:tplc="04090003" w:tentative="1">
+      <w:start w:val="1"/>
+      <w:numFmt w:val="bullet"/>
+      <w:lvlText w:val="o"/>
+      <w:lvlJc w:val="left"/>
+      <w:pPr>
+        <w:ind w:left="3600" w:hanging="360"/>
+      </w:pPr>
+      <w:rPr>
+        <w:rFonts w:ascii="Courier New" w:hAnsi="Courier New" w:cs="Courier New" w:hint="default"/>
+      </w:rPr>
+    </w:lvl>
+    <w:lvl w:ilvl="5" w:tplc="04090005" w:tentative="1">
+      <w:start w:val="1"/>
+      <w:numFmt w:val="bullet"/>
+      <w:lvlText w:val=""/>
+      <w:lvlJc w:val="left"/>
+      <w:pPr>
+        <w:ind w:left="4320" w:hanging="360"/>
+      </w:pPr>
+      <w:rPr>
+        <w:rFonts w:ascii="Wingdings" w:hAnsi="Wingdings" w:hint="default"/>
+      </w:rPr>
+    </w:lvl>
+    <w:lvl w:ilvl="6" w:tplc="04090001" w:tentative="1">
+      <w:start w:val="1"/>
+      <w:numFmt w:val="bullet"/>
+      <w:lvlText w:val=""/>
+      <w:lvlJc w:val="left"/>
+      <w:pPr>
+        <w:ind w:left="5040" w:hanging="360"/>
+      </w:pPr>
+      <w:rPr>
+        <w:rFonts w:ascii="Symbol" w:hAnsi="Symbol" w:hint="default"/>
+      </w:rPr>
+    </w:lvl>
+    <w:lvl w:ilvl="7" w:tplc="04090003" w:tentative="1">
+      <w:start w:val="1"/>
+      <w:numFmt w:val="bullet"/>
+      <w:lvlText w:val="o"/>
+      <w:lvlJc w:val="left"/>
+      <w:pPr>
+        <w:ind w:left="5760" w:hanging="360"/>
+      </w:pPr>
+      <w:rPr>
+        <w:rFonts w:ascii="Courier New" w:hAnsi="Courier New" w:cs="Courier New" w:hint="default"/>
+      </w:rPr>
+    </w:lvl>
+    <w:lvl w:ilvl="8" w:tplc="04090005" w:tentative="1">
+      <w:start w:val="1"/>
+      <w:numFmt w:val="bullet"/>
+      <w:lvlText w:val=""/>
+      <w:lvlJc w:val="left"/>
+      <w:pPr>
+        <w:ind w:left="6480" w:hanging="360"/>
+      </w:pPr>
+      <w:rPr>
+        <w:rFonts w:ascii="Wingdings" w:hAnsi="Wingdings" w:hint="default"/>
+      </w:rPr>
+    </w:lvl>
+  </w:abstractNum>
+  <w:abstractNum w:abstractNumId="37" w15:restartNumberingAfterBreak="0">
     <w:nsid w:val="7D61559C"/>
     <w:multiLevelType w:val="hybridMultilevel"/>
     <w:tmpl w:val="C4A68ABC"/>
@@ -7527,100 +9875,121 @@
     </w:lvl>
   </w:abstractNum>
   <w:num w:numId="1">
+    <w:abstractNumId w:val="22"/>
+  </w:num>
+  <w:num w:numId="2">
+    <w:abstractNumId w:val="1"/>
+  </w:num>
+  <w:num w:numId="3">
+    <w:abstractNumId w:val="6"/>
+  </w:num>
+  <w:num w:numId="4">
+    <w:abstractNumId w:val="31"/>
+  </w:num>
+  <w:num w:numId="5">
+    <w:abstractNumId w:val="21"/>
+  </w:num>
+  <w:num w:numId="6">
+    <w:abstractNumId w:val="15"/>
+  </w:num>
+  <w:num w:numId="7">
     <w:abstractNumId w:val="17"/>
   </w:num>
-  <w:num w:numId="2">
+  <w:num w:numId="8">
+    <w:abstractNumId w:val="29"/>
+  </w:num>
+  <w:num w:numId="9">
+    <w:abstractNumId w:val="16"/>
+  </w:num>
+  <w:num w:numId="10">
+    <w:abstractNumId w:val="12"/>
+  </w:num>
+  <w:num w:numId="11">
+    <w:abstractNumId w:val="32"/>
+  </w:num>
+  <w:num w:numId="12">
+    <w:abstractNumId w:val="3"/>
+  </w:num>
+  <w:num w:numId="13">
+    <w:abstractNumId w:val="35"/>
+  </w:num>
+  <w:num w:numId="14">
+    <w:abstractNumId w:val="37"/>
+  </w:num>
+  <w:num w:numId="15">
+    <w:abstractNumId w:val="19"/>
+  </w:num>
+  <w:num w:numId="16">
+    <w:abstractNumId w:val="30"/>
+  </w:num>
+  <w:num w:numId="17">
+    <w:abstractNumId w:val="33"/>
+  </w:num>
+  <w:num w:numId="18">
+    <w:abstractNumId w:val="18"/>
+  </w:num>
+  <w:num w:numId="19">
+    <w:abstractNumId w:val="5"/>
+  </w:num>
+  <w:num w:numId="20">
+    <w:abstractNumId w:val="11"/>
+  </w:num>
+  <w:num w:numId="21">
+    <w:abstractNumId w:val="23"/>
+  </w:num>
+  <w:num w:numId="22">
+    <w:abstractNumId w:val="34"/>
+  </w:num>
+  <w:num w:numId="23">
+    <w:abstractNumId w:val="25"/>
+  </w:num>
+  <w:num w:numId="24">
+    <w:abstractNumId w:val="26"/>
+  </w:num>
+  <w:num w:numId="25">
+    <w:abstractNumId w:val="28"/>
+  </w:num>
+  <w:num w:numId="26">
+    <w:abstractNumId w:val="9"/>
+  </w:num>
+  <w:num w:numId="27">
+    <w:abstractNumId w:val="7"/>
+  </w:num>
+  <w:num w:numId="28">
+    <w:abstractNumId w:val="13"/>
+  </w:num>
+  <w:num w:numId="29">
+    <w:abstractNumId w:val="27"/>
+  </w:num>
+  <w:num w:numId="30">
+    <w:abstractNumId w:val="8"/>
+  </w:num>
+  <w:num w:numId="31">
+    <w:abstractNumId w:val="2"/>
+  </w:num>
+  <w:num w:numId="32">
+    <w:abstractNumId w:val="2"/>
+  </w:num>
+  <w:num w:numId="33">
+    <w:abstractNumId w:val="24"/>
+  </w:num>
+  <w:num w:numId="34">
     <w:abstractNumId w:val="0"/>
   </w:num>
-  <w:num w:numId="3">
+  <w:num w:numId="35">
     <w:abstractNumId w:val="4"/>
   </w:num>
-  <w:num w:numId="4">
-    <w:abstractNumId w:val="25"/>
+  <w:num w:numId="36">
+    <w:abstractNumId w:val="20"/>
   </w:num>
-  <w:num w:numId="5">
-    <w:abstractNumId w:val="16"/>
+  <w:num w:numId="37">
+    <w:abstractNumId w:val="36"/>
   </w:num>
-  <w:num w:numId="6">
-    <w:abstractNumId w:val="11"/>
-  </w:num>
-  <w:num w:numId="7">
-    <w:abstractNumId w:val="13"/>
-  </w:num>
-  <w:num w:numId="8">
-    <w:abstractNumId w:val="23"/>
-  </w:num>
-  <w:num w:numId="9">
-    <w:abstractNumId w:val="12"/>
-  </w:num>
-  <w:num w:numId="10">
-    <w:abstractNumId w:val="9"/>
-  </w:num>
-  <w:num w:numId="11">
-    <w:abstractNumId w:val="26"/>
-  </w:num>
-  <w:num w:numId="12">
-    <w:abstractNumId w:val="2"/>
-  </w:num>
-  <w:num w:numId="13">
-    <w:abstractNumId w:val="29"/>
-  </w:num>
-  <w:num w:numId="14">
-    <w:abstractNumId w:val="30"/>
-  </w:num>
-  <w:num w:numId="15">
-    <w:abstractNumId w:val="15"/>
-  </w:num>
-  <w:num w:numId="16">
-    <w:abstractNumId w:val="24"/>
-  </w:num>
-  <w:num w:numId="17">
-    <w:abstractNumId w:val="27"/>
-  </w:num>
-  <w:num w:numId="18">
+  <w:num w:numId="38">
     <w:abstractNumId w:val="14"/>
   </w:num>
-  <w:num w:numId="19">
-    <w:abstractNumId w:val="3"/>
-  </w:num>
-  <w:num w:numId="20">
-    <w:abstractNumId w:val="8"/>
-  </w:num>
-  <w:num w:numId="21">
-    <w:abstractNumId w:val="18"/>
-  </w:num>
-  <w:num w:numId="22">
-    <w:abstractNumId w:val="28"/>
-  </w:num>
-  <w:num w:numId="23">
-    <w:abstractNumId w:val="19"/>
-  </w:num>
-  <w:num w:numId="24">
-    <w:abstractNumId w:val="20"/>
-  </w:num>
-  <w:num w:numId="25">
-    <w:abstractNumId w:val="22"/>
-  </w:num>
-  <w:num w:numId="26">
-    <w:abstractNumId w:val="7"/>
-  </w:num>
-  <w:num w:numId="27">
-    <w:abstractNumId w:val="5"/>
-  </w:num>
-  <w:num w:numId="28">
+  <w:num w:numId="39">
     <w:abstractNumId w:val="10"/>
-  </w:num>
-  <w:num w:numId="29">
-    <w:abstractNumId w:val="21"/>
-  </w:num>
-  <w:num w:numId="30">
-    <w:abstractNumId w:val="6"/>
-  </w:num>
-  <w:num w:numId="31">
-    <w:abstractNumId w:val="1"/>
-  </w:num>
-  <w:num w:numId="32">
-    <w:abstractNumId w:val="1"/>
   </w:num>
   <w:numIdMacAtCleanup w:val="5"/>
 </w:numbering>
@@ -8366,10 +10735,13 @@
     <w:autoRedefine/>
     <w:uiPriority w:val="39"/>
     <w:unhideWhenUsed/>
-    <w:rsid w:val="00D46035"/>
+    <w:rsid w:val="00C61FA5"/>
     <w:pPr>
-      <w:spacing w:after="100"/>
+      <w:spacing w:after="100" w:line="360" w:lineRule="auto"/>
     </w:pPr>
+    <w:rPr>
+      <w:sz w:val="24"/>
+    </w:rPr>
   </w:style>
   <w:style w:type="character" w:styleId="Hyperlink">
     <w:name w:val="Hyperlink"/>
@@ -8886,6 +11258,34 @@
       <w:ind w:left="400"/>
     </w:pPr>
   </w:style>
+  <w:style w:type="paragraph" w:styleId="TableofFigures">
+    <w:name w:val="table of figures"/>
+    <w:basedOn w:val="Normal"/>
+    <w:next w:val="Normal"/>
+    <w:autoRedefine/>
+    <w:uiPriority w:val="99"/>
+    <w:unhideWhenUsed/>
+    <w:rsid w:val="00C61FA5"/>
+    <w:pPr>
+      <w:spacing w:after="0" w:line="360" w:lineRule="auto"/>
+    </w:pPr>
+    <w:rPr>
+      <w:sz w:val="24"/>
+    </w:rPr>
+  </w:style>
+  <w:style w:type="paragraph" w:customStyle="1" w:styleId="fe">
+    <w:name w:val="fe"/>
+    <w:basedOn w:val="Normal"/>
+    <w:rsid w:val="006C3215"/>
+    <w:pPr>
+      <w:spacing w:before="100" w:beforeAutospacing="1" w:after="100" w:afterAutospacing="1" w:line="240" w:lineRule="auto"/>
+    </w:pPr>
+    <w:rPr>
+      <w:rFonts w:ascii="Times New Roman" w:eastAsia="Times New Roman" w:hAnsi="Times New Roman" w:cs="Times New Roman"/>
+      <w:sz w:val="24"/>
+      <w:szCs w:val="24"/>
+    </w:rPr>
+  </w:style>
 </w:styles>
 </file>
 
@@ -9075,26 +11475,19 @@
 
 <file path=word/glossary/fontTable.xml><?xml version="1.0" encoding="utf-8"?>
 <w:fonts xmlns:mc="http://schemas.openxmlformats.org/markup-compatibility/2006" xmlns:r="http://schemas.openxmlformats.org/officeDocument/2006/relationships" xmlns:w="http://schemas.openxmlformats.org/wordprocessingml/2006/main" xmlns:w14="http://schemas.microsoft.com/office/word/2010/wordml" xmlns:w15="http://schemas.microsoft.com/office/word/2012/wordml" xmlns:w16cid="http://schemas.microsoft.com/office/word/2016/wordml/cid" xmlns:w16se="http://schemas.microsoft.com/office/word/2015/wordml/symex" mc:Ignorable="w14 w15 w16se w16cid">
+  <w:font w:name="Symbol">
+    <w:panose1 w:val="05050102010706020507"/>
+    <w:charset w:val="02"/>
+    <w:family w:val="roman"/>
+    <w:pitch w:val="variable"/>
+    <w:sig w:usb0="00000000" w:usb1="10000000" w:usb2="00000000" w:usb3="00000000" w:csb0="80000000" w:csb1="00000000"/>
+  </w:font>
   <w:font w:name="Times New Roman">
     <w:panose1 w:val="02020603050405020304"/>
     <w:charset w:val="00"/>
     <w:family w:val="roman"/>
     <w:pitch w:val="variable"/>
     <w:sig w:usb0="E0002EFF" w:usb1="C000785B" w:usb2="00000009" w:usb3="00000000" w:csb0="000001FF" w:csb1="00000000"/>
-  </w:font>
-  <w:font w:name="Calibri">
-    <w:panose1 w:val="020F0502020204030204"/>
-    <w:charset w:val="00"/>
-    <w:family w:val="swiss"/>
-    <w:pitch w:val="variable"/>
-    <w:sig w:usb0="E4002EFF" w:usb1="C000247B" w:usb2="00000009" w:usb3="00000000" w:csb0="000001FF" w:csb1="00000000"/>
-  </w:font>
-  <w:font w:name="Symbol">
-    <w:panose1 w:val="05050102010706020507"/>
-    <w:charset w:val="02"/>
-    <w:family w:val="roman"/>
-    <w:pitch w:val="variable"/>
-    <w:sig w:usb0="00000000" w:usb1="10000000" w:usb2="00000000" w:usb3="00000000" w:csb0="80000000" w:csb1="00000000"/>
   </w:font>
   <w:font w:name="Courier New">
     <w:panose1 w:val="02070309020205020404"/>
@@ -9109,6 +11502,13 @@
     <w:family w:val="auto"/>
     <w:pitch w:val="variable"/>
     <w:sig w:usb0="00000000" w:usb1="10000000" w:usb2="00000000" w:usb3="00000000" w:csb0="80000000" w:csb1="00000000"/>
+  </w:font>
+  <w:font w:name="Calibri">
+    <w:panose1 w:val="020F0502020204030204"/>
+    <w:charset w:val="00"/>
+    <w:family w:val="swiss"/>
+    <w:pitch w:val="variable"/>
+    <w:sig w:usb0="E4002EFF" w:usb1="C000247B" w:usb2="00000009" w:usb3="00000000" w:csb0="000001FF" w:csb1="00000000"/>
   </w:font>
   <w:font w:name="Calibri Light">
     <w:panose1 w:val="020F0302020204030204"/>
@@ -9159,7 +11559,6 @@
     <w:rsid w:val="00437EEE"/>
     <w:rsid w:val="0051189C"/>
     <w:rsid w:val="005B3EE5"/>
-    <w:rsid w:val="0066656F"/>
     <w:rsid w:val="0067579F"/>
     <w:rsid w:val="00752892"/>
     <w:rsid w:val="00834036"/>
@@ -9168,6 +11567,7 @@
     <w:rsid w:val="00912333"/>
     <w:rsid w:val="0094579C"/>
     <w:rsid w:val="009975C9"/>
+    <w:rsid w:val="00A26B26"/>
     <w:rsid w:val="00B65178"/>
     <w:rsid w:val="00BA05FD"/>
     <w:rsid w:val="00BB4BAE"/>
@@ -10035,7 +12435,7 @@
 
 <file path=customXml/item1.xml><?xml version="1.0" encoding="utf-8"?>
 <CoverPageProperties xmlns="http://schemas.microsoft.com/office/2006/coverPageProps">
-  <PublishDate>2015-11-22T00:00:00</PublishDate>
+  <PublishDate>2019-12-05T00:00:00</PublishDate>
   <Abstract/>
   <CompanyAddress>800 W CaMPBELL RD RICHARDSON TX 75080</CompanyAddress>
   <CompanyPhone/>
@@ -10146,7 +12546,7 @@
 </file>
 
 <file path=customXml/itemProps2.xml><?xml version="1.0" encoding="utf-8"?>
-<ds:datastoreItem xmlns:ds="http://schemas.openxmlformats.org/officeDocument/2006/customXml" ds:itemID="{8C699182-4C40-48E1-A152-3C5D3334C641}">
+<ds:datastoreItem xmlns:ds="http://schemas.openxmlformats.org/officeDocument/2006/customXml" ds:itemID="{FF5282C7-C59C-4A42-9B00-1E2857A7BEA5}">
   <ds:schemaRefs>
     <ds:schemaRef ds:uri="http://schemas.openxmlformats.org/officeDocument/2006/bibliography"/>
   </ds:schemaRefs>

</xml_diff>